<commit_message>
Endret litt i teksten
</commit_message>
<xml_diff>
--- a/Øvning 1/Practical Exercise 1.docx
+++ b/Øvning 1/Practical Exercise 1.docx
@@ -6,21 +6,8 @@
       <w:pPr>
         <w:pStyle w:val="Tittel"/>
       </w:pPr>
-      <w:proofErr w:type="spellStart"/>
-      <w:r>
-        <w:t>Practical</w:t>
-      </w:r>
-      <w:proofErr w:type="spellEnd"/>
-      <w:r>
-        <w:t xml:space="preserve"> </w:t>
-      </w:r>
-      <w:proofErr w:type="spellStart"/>
-      <w:r>
-        <w:t>Exercise</w:t>
-      </w:r>
-      <w:proofErr w:type="spellEnd"/>
-      <w:r>
-        <w:t xml:space="preserve"> 1</w:t>
+      <w:r>
+        <w:t>Practical Exercise 1</w:t>
       </w:r>
     </w:p>
     <w:p/>
@@ -43,45 +30,8 @@
         </w:rPr>
         <w:t xml:space="preserve">Experiment with different (also large) values for the parameter n. Why does the program fail to run correctly until its end beginning with a certain value of n? </w:t>
       </w:r>
-      <w:proofErr w:type="spellStart"/>
-      <w:r>
-        <w:t>What</w:t>
-      </w:r>
-      <w:proofErr w:type="spellEnd"/>
-      <w:r>
-        <w:t xml:space="preserve"> is </w:t>
-      </w:r>
-      <w:proofErr w:type="spellStart"/>
-      <w:r>
-        <w:t>this</w:t>
-      </w:r>
-      <w:proofErr w:type="spellEnd"/>
-      <w:r>
-        <w:t xml:space="preserve"> </w:t>
-      </w:r>
-      <w:proofErr w:type="spellStart"/>
-      <w:r>
-        <w:t>value</w:t>
-      </w:r>
-      <w:proofErr w:type="spellEnd"/>
-      <w:r>
-        <w:t xml:space="preserve"> </w:t>
-      </w:r>
-      <w:proofErr w:type="spellStart"/>
-      <w:r>
-        <w:t>on</w:t>
-      </w:r>
-      <w:proofErr w:type="spellEnd"/>
-      <w:r>
-        <w:t xml:space="preserve"> </w:t>
-      </w:r>
-      <w:proofErr w:type="spellStart"/>
-      <w:r>
-        <w:t>your</w:t>
-      </w:r>
-      <w:proofErr w:type="spellEnd"/>
-      <w:r>
-        <w:t xml:space="preserve"> computer?</w:t>
+      <w:r>
+        <w:t>What is this value on your computer?</w:t>
       </w:r>
     </w:p>
     <w:p>
@@ -109,21 +59,7 @@
         <w:rPr>
           <w:lang w:val="en-GB"/>
         </w:rPr>
-        <w:t xml:space="preserve">Which distance (in bytes) do the addresses of two variables have that are declared one after the other in </w:t>
-      </w:r>
-      <w:proofErr w:type="gramStart"/>
-      <w:r>
-        <w:rPr>
-          <w:lang w:val="en-GB"/>
-        </w:rPr>
-        <w:t>main(</w:t>
-      </w:r>
-      <w:proofErr w:type="gramEnd"/>
-      <w:r>
-        <w:rPr>
-          <w:lang w:val="en-GB"/>
-        </w:rPr>
-        <w:t>)? Explain, why the distance is the one you see.</w:t>
+        <w:t>Which distance (in bytes) do the addresses of two variables have that are declared one after the other in main()? Explain, why the distance is the one you see.</w:t>
       </w:r>
     </w:p>
     <w:p>
@@ -178,6 +114,102 @@
           <w:lang w:val="en-GB"/>
         </w:rPr>
         <w:t>The address of sum = 0x55d9f2509014</w:t>
+      </w:r>
+    </w:p>
+    <w:p>
+      <w:pPr>
+        <w:pStyle w:val="Listeavsnitt"/>
+        <w:rPr>
+          <w:lang w:val="en-GB"/>
+        </w:rPr>
+      </w:pPr>
+      <w:r>
+        <w:rPr>
+          <w:lang w:val="en-GB"/>
+        </w:rPr>
+        <w:t xml:space="preserve">We see that c and sum is in the same segment because its global variables. </w:t>
+      </w:r>
+      <w:r>
+        <w:rPr>
+          <w:lang w:val="en-GB"/>
+        </w:rPr>
+        <w:t xml:space="preserve">When the recursive call is ran its local variables, but it gets added to a local variable which gives it that address. </w:t>
+      </w:r>
+    </w:p>
+    <w:p>
+      <w:pPr>
+        <w:pStyle w:val="Listeavsnitt"/>
+        <w:rPr>
+          <w:lang w:val="en-GB"/>
+        </w:rPr>
+      </w:pPr>
+      <w:r>
+        <w:rPr>
+          <w:lang w:val="en-GB"/>
+        </w:rPr>
+        <w:t>For 1 to 5 this is the addresses:</w:t>
+      </w:r>
+    </w:p>
+    <w:p>
+      <w:pPr>
+        <w:pStyle w:val="Listeavsnitt"/>
+        <w:rPr>
+          <w:lang w:val="en-GB"/>
+        </w:rPr>
+      </w:pPr>
+      <w:r>
+        <w:rPr>
+          <w:noProof/>
+        </w:rPr>
+        <w:drawing>
+          <wp:inline distT="0" distB="0" distL="0" distR="0" wp14:anchorId="1D2DA74E" wp14:editId="7B7819D3">
+            <wp:extent cx="2924175" cy="914400"/>
+            <wp:effectExtent l="0" t="0" r="9525" b="0"/>
+            <wp:docPr id="1" name="Bilde 1"/>
+            <wp:cNvGraphicFramePr>
+              <a:graphicFrameLocks xmlns:a="http://schemas.openxmlformats.org/drawingml/2006/main" noChangeAspect="1"/>
+            </wp:cNvGraphicFramePr>
+            <a:graphic xmlns:a="http://schemas.openxmlformats.org/drawingml/2006/main">
+              <a:graphicData uri="http://schemas.openxmlformats.org/drawingml/2006/picture">
+                <pic:pic xmlns:pic="http://schemas.openxmlformats.org/drawingml/2006/picture">
+                  <pic:nvPicPr>
+                    <pic:cNvPr id="1" name=""/>
+                    <pic:cNvPicPr/>
+                  </pic:nvPicPr>
+                  <pic:blipFill>
+                    <a:blip r:embed="rId5"/>
+                    <a:stretch>
+                      <a:fillRect/>
+                    </a:stretch>
+                  </pic:blipFill>
+                  <pic:spPr>
+                    <a:xfrm>
+                      <a:off x="0" y="0"/>
+                      <a:ext cx="2924175" cy="914400"/>
+                    </a:xfrm>
+                    <a:prstGeom prst="rect">
+                      <a:avLst/>
+                    </a:prstGeom>
+                  </pic:spPr>
+                </pic:pic>
+              </a:graphicData>
+            </a:graphic>
+          </wp:inline>
+        </w:drawing>
+      </w:r>
+    </w:p>
+    <w:p>
+      <w:pPr>
+        <w:pStyle w:val="Listeavsnitt"/>
+        <w:rPr>
+          <w:lang w:val="en-GB"/>
+        </w:rPr>
+      </w:pPr>
+      <w:r>
+        <w:rPr>
+          <w:lang w:val="en-GB"/>
+        </w:rPr>
+        <w:t>We can see that it skips every other, ands because it want to make room for error</w:t>
       </w:r>
     </w:p>
     <w:p>

</xml_diff>

<commit_message>
Gjorde ferdig oppgave a
</commit_message>
<xml_diff>
--- a/Øvning 1/Practical Exercise 1.docx
+++ b/Øvning 1/Practical Exercise 1.docx
@@ -1,28 +1,44 @@
 
 <file path=word/document.xml><?xml version="1.0" encoding="utf-8"?>
-<w:document xmlns:wpc="http://schemas.microsoft.com/office/word/2010/wordprocessingCanvas" xmlns:cx="http://schemas.microsoft.com/office/drawing/2014/chartex" xmlns:cx1="http://schemas.microsoft.com/office/drawing/2015/9/8/chartex" xmlns:cx2="http://schemas.microsoft.com/office/drawing/2015/10/21/chartex" xmlns:cx3="http://schemas.microsoft.com/office/drawing/2016/5/9/chartex" xmlns:cx4="http://schemas.microsoft.com/office/drawing/2016/5/10/chartex" xmlns:cx5="http://schemas.microsoft.com/office/drawing/2016/5/11/chartex" xmlns:cx6="http://schemas.microsoft.com/office/drawing/2016/5/12/chartex" xmlns:cx7="http://schemas.microsoft.com/office/drawing/2016/5/13/chartex" xmlns:cx8="http://schemas.microsoft.com/office/drawing/2016/5/14/chartex" xmlns:mc="http://schemas.openxmlformats.org/markup-compatibility/2006" xmlns:aink="http://schemas.microsoft.com/office/drawing/2016/ink" xmlns:am3d="http://schemas.microsoft.com/office/drawing/2017/model3d" xmlns:o="urn:schemas-microsoft-com:office:office" xmlns:r="http://schemas.openxmlformats.org/officeDocument/2006/relationships" xmlns:m="http://schemas.openxmlformats.org/officeDocument/2006/math" xmlns:v="urn:schemas-microsoft-com:vml" xmlns:wp14="http://schemas.microsoft.com/office/word/2010/wordprocessingDrawing" xmlns:wp="http://schemas.openxmlformats.org/drawingml/2006/wordprocessingDrawing" xmlns:w10="urn:schemas-microsoft-com:office:word" xmlns:w="http://schemas.openxmlformats.org/wordprocessingml/2006/main" xmlns:w14="http://schemas.microsoft.com/office/word/2010/wordml" xmlns:w15="http://schemas.microsoft.com/office/word/2012/wordml" xmlns:w16cex="http://schemas.microsoft.com/office/word/2018/wordml/cex" xmlns:w16cid="http://schemas.microsoft.com/office/word/2016/wordml/cid" xmlns:w16="http://schemas.microsoft.com/office/word/2018/wordml" xmlns:w16se="http://schemas.microsoft.com/office/word/2015/wordml/symex" xmlns:wpg="http://schemas.microsoft.com/office/word/2010/wordprocessingGroup" xmlns:wpi="http://schemas.microsoft.com/office/word/2010/wordprocessingInk" xmlns:wne="http://schemas.microsoft.com/office/word/2006/wordml" xmlns:wps="http://schemas.microsoft.com/office/word/2010/wordprocessingShape" mc:Ignorable="w14 w15 w16se w16cid w16 w16cex wp14">
+<w:document xmlns:o="urn:schemas-microsoft-com:office:office" xmlns:r="http://schemas.openxmlformats.org/officeDocument/2006/relationships" xmlns:v="urn:schemas-microsoft-com:vml" xmlns:w="http://schemas.openxmlformats.org/wordprocessingml/2006/main" xmlns:w10="urn:schemas-microsoft-com:office:word" xmlns:wp="http://schemas.openxmlformats.org/drawingml/2006/wordprocessingDrawing" xmlns:wps="http://schemas.microsoft.com/office/word/2010/wordprocessingShape" xmlns:wpg="http://schemas.microsoft.com/office/word/2010/wordprocessingGroup" xmlns:mc="http://schemas.openxmlformats.org/markup-compatibility/2006" xmlns:wp14="http://schemas.microsoft.com/office/word/2010/wordprocessingDrawing" xmlns:w14="http://schemas.microsoft.com/office/word/2010/wordml" mc:Ignorable="w14 wp14">
   <w:body>
     <w:p>
       <w:pPr>
-        <w:pStyle w:val="Tittel"/>
-      </w:pPr>
-      <w:r>
+        <w:pStyle w:val="Title"/>
+        <w:rPr/>
+      </w:pPr>
+      <w:r>
+        <w:rPr/>
         <w:t>Practical Exercise 1</w:t>
       </w:r>
     </w:p>
-    <w:p/>
-    <w:p>
-      <w:r>
+    <w:p>
+      <w:pPr>
+        <w:pStyle w:val="Normal"/>
+        <w:rPr/>
+      </w:pPr>
+      <w:r>
+        <w:rPr/>
+      </w:r>
+    </w:p>
+    <w:p>
+      <w:pPr>
+        <w:pStyle w:val="Normal"/>
+        <w:rPr/>
+      </w:pPr>
+      <w:r>
+        <w:rPr/>
         <w:t>Questions:</w:t>
       </w:r>
     </w:p>
     <w:p>
       <w:pPr>
-        <w:pStyle w:val="Listeavsnitt"/>
+        <w:pStyle w:val="ListParagraph"/>
         <w:numPr>
           <w:ilvl w:val="0"/>
           <w:numId w:val="1"/>
         </w:numPr>
+        <w:rPr/>
       </w:pPr>
       <w:r>
         <w:rPr>
@@ -31,22 +47,36 @@
         <w:t xml:space="preserve">Experiment with different (also large) values for the parameter n. Why does the program fail to run correctly until its end beginning with a certain value of n? </w:t>
       </w:r>
       <w:r>
+        <w:rPr/>
         <w:t>What is this value on your computer?</w:t>
       </w:r>
     </w:p>
     <w:p>
       <w:pPr>
-        <w:pStyle w:val="Listeavsnitt"/>
+        <w:pStyle w:val="ListParagraph"/>
         <w:numPr>
           <w:ilvl w:val="0"/>
           <w:numId w:val="5"/>
         </w:numPr>
-      </w:pPr>
-    </w:p>
-    <w:p/>
-    <w:p>
-      <w:pPr>
-        <w:pStyle w:val="Listeavsnitt"/>
+        <w:rPr/>
+      </w:pPr>
+      <w:r>
+        <w:rPr/>
+        <w:t>The program starts to show negative integers when the number becomes to high. This is because an int can only store 4 bytes of data (numbers from  -2,147,483,648 to 2,147,483,647).  The rusults becomes negative when the result becomes higher then  2,147,483,647 . 65536 was the highest integer we used before the results became negative.</w:t>
+      </w:r>
+    </w:p>
+    <w:p>
+      <w:pPr>
+        <w:pStyle w:val="Normal"/>
+        <w:rPr/>
+      </w:pPr>
+      <w:r>
+        <w:rPr/>
+      </w:r>
+    </w:p>
+    <w:p>
+      <w:pPr>
+        <w:pStyle w:val="ListParagraph"/>
         <w:numPr>
           <w:ilvl w:val="0"/>
           <w:numId w:val="1"/>
@@ -64,7 +94,7 @@
     </w:p>
     <w:p>
       <w:pPr>
-        <w:pStyle w:val="Listeavsnitt"/>
+        <w:pStyle w:val="ListParagraph"/>
         <w:numPr>
           <w:ilvl w:val="0"/>
           <w:numId w:val="4"/>
@@ -82,7 +112,7 @@
     </w:p>
     <w:p>
       <w:pPr>
-        <w:pStyle w:val="Listeavsnitt"/>
+        <w:pStyle w:val="ListParagraph"/>
         <w:numPr>
           <w:ilvl w:val="0"/>
           <w:numId w:val="4"/>
@@ -100,7 +130,7 @@
     </w:p>
     <w:p>
       <w:pPr>
-        <w:pStyle w:val="Listeavsnitt"/>
+        <w:pStyle w:val="ListParagraph"/>
         <w:numPr>
           <w:ilvl w:val="0"/>
           <w:numId w:val="4"/>
@@ -118,27 +148,21 @@
     </w:p>
     <w:p>
       <w:pPr>
-        <w:pStyle w:val="Listeavsnitt"/>
-        <w:rPr>
-          <w:lang w:val="en-GB"/>
-        </w:rPr>
-      </w:pPr>
-      <w:r>
-        <w:rPr>
-          <w:lang w:val="en-GB"/>
-        </w:rPr>
-        <w:t xml:space="preserve">We see that c and sum is in the same segment because its global variables. </w:t>
-      </w:r>
-      <w:r>
-        <w:rPr>
-          <w:lang w:val="en-GB"/>
-        </w:rPr>
-        <w:t xml:space="preserve">When the recursive call is ran its local variables, but it gets added to a local variable which gives it that address. </w:t>
-      </w:r>
-    </w:p>
-    <w:p>
-      <w:pPr>
-        <w:pStyle w:val="Listeavsnitt"/>
+        <w:pStyle w:val="ListParagraph"/>
+        <w:rPr>
+          <w:lang w:val="en-GB"/>
+        </w:rPr>
+      </w:pPr>
+      <w:r>
+        <w:rPr>
+          <w:lang w:val="en-GB"/>
+        </w:rPr>
+        <w:t xml:space="preserve">We see that c and sum is in the same segment because its global variables. When the recursive call is ran its local variables, but it gets added to a local variable which gives it that address. </w:t>
+      </w:r>
+    </w:p>
+    <w:p>
+      <w:pPr>
+        <w:pStyle w:val="ListParagraph"/>
         <w:rPr>
           <w:lang w:val="en-GB"/>
         </w:rPr>
@@ -152,20 +176,18 @@
     </w:p>
     <w:p>
       <w:pPr>
-        <w:pStyle w:val="Listeavsnitt"/>
-        <w:rPr>
-          <w:lang w:val="en-GB"/>
-        </w:rPr>
-      </w:pPr>
-      <w:r>
-        <w:rPr>
-          <w:noProof/>
-        </w:rPr>
+        <w:pStyle w:val="ListParagraph"/>
+        <w:rPr>
+          <w:lang w:val="en-GB"/>
+        </w:rPr>
+      </w:pPr>
+      <w:r>
+        <w:rPr/>
         <w:drawing>
-          <wp:inline distT="0" distB="0" distL="0" distR="0" wp14:anchorId="1D2DA74E" wp14:editId="7B7819D3">
+          <wp:inline distT="0" distB="0" distL="0" distR="0">
             <wp:extent cx="2924175" cy="914400"/>
-            <wp:effectExtent l="0" t="0" r="9525" b="0"/>
-            <wp:docPr id="1" name="Bilde 1"/>
+            <wp:effectExtent l="0" t="0" r="0" b="0"/>
+            <wp:docPr id="1" name="Bilde 1" descr=""/>
             <wp:cNvGraphicFramePr>
               <a:graphicFrameLocks xmlns:a="http://schemas.openxmlformats.org/drawingml/2006/main" noChangeAspect="1"/>
             </wp:cNvGraphicFramePr>
@@ -173,16 +195,18 @@
               <a:graphicData uri="http://schemas.openxmlformats.org/drawingml/2006/picture">
                 <pic:pic xmlns:pic="http://schemas.openxmlformats.org/drawingml/2006/picture">
                   <pic:nvPicPr>
-                    <pic:cNvPr id="1" name=""/>
-                    <pic:cNvPicPr/>
+                    <pic:cNvPr id="1" name="Bilde 1" descr=""/>
+                    <pic:cNvPicPr>
+                      <a:picLocks noChangeAspect="1" noChangeArrowheads="1"/>
+                    </pic:cNvPicPr>
                   </pic:nvPicPr>
                   <pic:blipFill>
-                    <a:blip r:embed="rId5"/>
+                    <a:blip r:embed="rId2"/>
                     <a:stretch>
                       <a:fillRect/>
                     </a:stretch>
                   </pic:blipFill>
-                  <pic:spPr>
+                  <pic:spPr bwMode="auto">
                     <a:xfrm>
                       <a:off x="0" y="0"/>
                       <a:ext cx="2924175" cy="914400"/>
@@ -200,7 +224,7 @@
     </w:p>
     <w:p>
       <w:pPr>
-        <w:pStyle w:val="Listeavsnitt"/>
+        <w:pStyle w:val="ListParagraph"/>
         <w:rPr>
           <w:lang w:val="en-GB"/>
         </w:rPr>
@@ -214,15 +238,20 @@
     </w:p>
     <w:p>
       <w:pPr>
-        <w:pStyle w:val="Listeavsnitt"/>
-        <w:rPr>
-          <w:lang w:val="en-GB"/>
-        </w:rPr>
-      </w:pPr>
-    </w:p>
-    <w:p>
-      <w:pPr>
-        <w:pStyle w:val="Listeavsnitt"/>
+        <w:pStyle w:val="ListParagraph"/>
+        <w:rPr>
+          <w:lang w:val="en-GB"/>
+        </w:rPr>
+      </w:pPr>
+      <w:r>
+        <w:rPr>
+          <w:lang w:val="en-GB"/>
+        </w:rPr>
+      </w:r>
+    </w:p>
+    <w:p>
+      <w:pPr>
+        <w:pStyle w:val="ListParagraph"/>
         <w:numPr>
           <w:ilvl w:val="0"/>
           <w:numId w:val="1"/>
@@ -240,7 +269,7 @@
     </w:p>
     <w:p>
       <w:pPr>
-        <w:pStyle w:val="Listeavsnitt"/>
+        <w:pStyle w:val="ListParagraph"/>
         <w:numPr>
           <w:ilvl w:val="0"/>
           <w:numId w:val="3"/>
@@ -258,7 +287,7 @@
     </w:p>
     <w:p>
       <w:pPr>
-        <w:pStyle w:val="Listeavsnitt"/>
+        <w:pStyle w:val="ListParagraph"/>
         <w:numPr>
           <w:ilvl w:val="1"/>
           <w:numId w:val="3"/>
@@ -276,7 +305,7 @@
     </w:p>
     <w:p>
       <w:pPr>
-        <w:pStyle w:val="Listeavsnitt"/>
+        <w:pStyle w:val="ListParagraph"/>
         <w:numPr>
           <w:ilvl w:val="1"/>
           <w:numId w:val="3"/>
@@ -294,15 +323,20 @@
     </w:p>
     <w:p>
       <w:pPr>
-        <w:pStyle w:val="Listeavsnitt"/>
-        <w:rPr>
-          <w:lang w:val="en-GB"/>
-        </w:rPr>
-      </w:pPr>
-    </w:p>
-    <w:p>
-      <w:pPr>
-        <w:pStyle w:val="Listeavsnitt"/>
+        <w:pStyle w:val="ListParagraph"/>
+        <w:rPr>
+          <w:lang w:val="en-GB"/>
+        </w:rPr>
+      </w:pPr>
+      <w:r>
+        <w:rPr>
+          <w:lang w:val="en-GB"/>
+        </w:rPr>
+      </w:r>
+    </w:p>
+    <w:p>
+      <w:pPr>
+        <w:pStyle w:val="ListParagraph"/>
         <w:numPr>
           <w:ilvl w:val="0"/>
           <w:numId w:val="1"/>
@@ -320,605 +354,843 @@
     </w:p>
     <w:p>
       <w:pPr>
-        <w:pStyle w:val="Listeavsnitt"/>
+        <w:pStyle w:val="ListParagraph"/>
         <w:numPr>
           <w:ilvl w:val="0"/>
           <w:numId w:val="2"/>
         </w:numPr>
-        <w:rPr>
-          <w:lang w:val="en-GB"/>
-        </w:rPr>
-      </w:pPr>
-      <w:r>
-        <w:rPr>
-          <w:lang w:val="en-GB"/>
-        </w:rPr>
-        <w:t>This happens because the local variables are stored in a stack, and the stack grows tow</w:t>
-      </w:r>
-      <w:r>
-        <w:rPr>
-          <w:lang w:val="en-GB"/>
-        </w:rPr>
-        <w:t>ards lover level addresses.</w:t>
+        <w:spacing w:before="0" w:after="160"/>
+        <w:contextualSpacing/>
+        <w:rPr>
+          <w:lang w:val="en-GB"/>
+        </w:rPr>
+      </w:pPr>
+      <w:r>
+        <w:rPr>
+          <w:lang w:val="en-GB"/>
+        </w:rPr>
+        <w:t>This happens because the local variables are stored in a stack, and the stack grows towards lover level addresses.</w:t>
       </w:r>
     </w:p>
     <w:sectPr>
+      <w:type w:val="nextPage"/>
       <w:pgSz w:w="11906" w:h="16838"/>
-      <w:pgMar w:top="1417" w:right="1417" w:bottom="1417" w:left="1417" w:header="708" w:footer="708" w:gutter="0"/>
-      <w:cols w:space="708"/>
-      <w:docGrid w:linePitch="360"/>
+      <w:pgMar w:left="1417" w:right="1417" w:header="0" w:top="1417" w:footer="0" w:bottom="1417" w:gutter="0"/>
+      <w:pgNumType w:fmt="decimal"/>
+      <w:formProt w:val="false"/>
+      <w:textDirection w:val="lrTb"/>
+      <w:docGrid w:type="default" w:linePitch="360" w:charSpace="4096"/>
     </w:sectPr>
   </w:body>
 </w:document>
 </file>
 
 <file path=word/numbering.xml><?xml version="1.0" encoding="utf-8"?>
-<w:numbering xmlns:wpc="http://schemas.microsoft.com/office/word/2010/wordprocessingCanvas" xmlns:cx="http://schemas.microsoft.com/office/drawing/2014/chartex" xmlns:cx1="http://schemas.microsoft.com/office/drawing/2015/9/8/chartex" xmlns:cx2="http://schemas.microsoft.com/office/drawing/2015/10/21/chartex" xmlns:cx3="http://schemas.microsoft.com/office/drawing/2016/5/9/chartex" xmlns:cx4="http://schemas.microsoft.com/office/drawing/2016/5/10/chartex" xmlns:cx5="http://schemas.microsoft.com/office/drawing/2016/5/11/chartex" xmlns:cx6="http://schemas.microsoft.com/office/drawing/2016/5/12/chartex" xmlns:cx7="http://schemas.microsoft.com/office/drawing/2016/5/13/chartex" xmlns:cx8="http://schemas.microsoft.com/office/drawing/2016/5/14/chartex" xmlns:mc="http://schemas.openxmlformats.org/markup-compatibility/2006" xmlns:aink="http://schemas.microsoft.com/office/drawing/2016/ink" xmlns:am3d="http://schemas.microsoft.com/office/drawing/2017/model3d" xmlns:o="urn:schemas-microsoft-com:office:office" xmlns:r="http://schemas.openxmlformats.org/officeDocument/2006/relationships" xmlns:m="http://schemas.openxmlformats.org/officeDocument/2006/math" xmlns:v="urn:schemas-microsoft-com:vml" xmlns:wp14="http://schemas.microsoft.com/office/word/2010/wordprocessingDrawing" xmlns:wp="http://schemas.openxmlformats.org/drawingml/2006/wordprocessingDrawing" xmlns:w10="urn:schemas-microsoft-com:office:word" xmlns:w="http://schemas.openxmlformats.org/wordprocessingml/2006/main" xmlns:w14="http://schemas.microsoft.com/office/word/2010/wordml" xmlns:w15="http://schemas.microsoft.com/office/word/2012/wordml" xmlns:w16cex="http://schemas.microsoft.com/office/word/2018/wordml/cex" xmlns:w16cid="http://schemas.microsoft.com/office/word/2016/wordml/cid" xmlns:w16="http://schemas.microsoft.com/office/word/2018/wordml" xmlns:w16se="http://schemas.microsoft.com/office/word/2015/wordml/symex" xmlns:wpg="http://schemas.microsoft.com/office/word/2010/wordprocessingGroup" xmlns:wpi="http://schemas.microsoft.com/office/word/2010/wordprocessingInk" xmlns:wne="http://schemas.microsoft.com/office/word/2006/wordml" xmlns:wps="http://schemas.microsoft.com/office/word/2010/wordprocessingShape" mc:Ignorable="w14 w15 w16se w16cid w16 w16cex wp14">
-  <w:abstractNum w:abstractNumId="0" w15:restartNumberingAfterBreak="0">
-    <w:nsid w:val="218530F3"/>
-    <w:multiLevelType w:val="hybridMultilevel"/>
-    <w:tmpl w:val="51E4EFAE"/>
-    <w:lvl w:ilvl="0" w:tplc="C5388BBC">
-      <w:start w:val="1"/>
-      <w:numFmt w:val="bullet"/>
-      <w:lvlText w:val="-"/>
-      <w:lvlJc w:val="left"/>
-      <w:pPr>
-        <w:ind w:left="1080" w:hanging="360"/>
-      </w:pPr>
-      <w:rPr>
-        <w:rFonts w:ascii="Calibri" w:eastAsiaTheme="minorHAnsi" w:hAnsi="Calibri" w:cs="Calibri" w:hint="default"/>
-      </w:rPr>
-    </w:lvl>
-    <w:lvl w:ilvl="1" w:tplc="04140003">
-      <w:start w:val="1"/>
-      <w:numFmt w:val="bullet"/>
-      <w:lvlText w:val="o"/>
-      <w:lvlJc w:val="left"/>
-      <w:pPr>
-        <w:ind w:left="1800" w:hanging="360"/>
-      </w:pPr>
-      <w:rPr>
-        <w:rFonts w:ascii="Courier New" w:hAnsi="Courier New" w:cs="Courier New" w:hint="default"/>
-      </w:rPr>
-    </w:lvl>
-    <w:lvl w:ilvl="2" w:tplc="04140005" w:tentative="1">
-      <w:start w:val="1"/>
-      <w:numFmt w:val="bullet"/>
-      <w:lvlText w:val=""/>
-      <w:lvlJc w:val="left"/>
-      <w:pPr>
-        <w:ind w:left="2520" w:hanging="360"/>
-      </w:pPr>
-      <w:rPr>
-        <w:rFonts w:ascii="Wingdings" w:hAnsi="Wingdings" w:hint="default"/>
-      </w:rPr>
-    </w:lvl>
-    <w:lvl w:ilvl="3" w:tplc="04140001" w:tentative="1">
-      <w:start w:val="1"/>
-      <w:numFmt w:val="bullet"/>
-      <w:lvlText w:val=""/>
-      <w:lvlJc w:val="left"/>
-      <w:pPr>
-        <w:ind w:left="3240" w:hanging="360"/>
-      </w:pPr>
-      <w:rPr>
-        <w:rFonts w:ascii="Symbol" w:hAnsi="Symbol" w:hint="default"/>
-      </w:rPr>
-    </w:lvl>
-    <w:lvl w:ilvl="4" w:tplc="04140003" w:tentative="1">
-      <w:start w:val="1"/>
-      <w:numFmt w:val="bullet"/>
-      <w:lvlText w:val="o"/>
-      <w:lvlJc w:val="left"/>
-      <w:pPr>
-        <w:ind w:left="3960" w:hanging="360"/>
-      </w:pPr>
-      <w:rPr>
-        <w:rFonts w:ascii="Courier New" w:hAnsi="Courier New" w:cs="Courier New" w:hint="default"/>
-      </w:rPr>
-    </w:lvl>
-    <w:lvl w:ilvl="5" w:tplc="04140005" w:tentative="1">
-      <w:start w:val="1"/>
-      <w:numFmt w:val="bullet"/>
-      <w:lvlText w:val=""/>
-      <w:lvlJc w:val="left"/>
-      <w:pPr>
-        <w:ind w:left="4680" w:hanging="360"/>
-      </w:pPr>
-      <w:rPr>
-        <w:rFonts w:ascii="Wingdings" w:hAnsi="Wingdings" w:hint="default"/>
-      </w:rPr>
-    </w:lvl>
-    <w:lvl w:ilvl="6" w:tplc="04140001" w:tentative="1">
-      <w:start w:val="1"/>
-      <w:numFmt w:val="bullet"/>
-      <w:lvlText w:val=""/>
-      <w:lvlJc w:val="left"/>
-      <w:pPr>
-        <w:ind w:left="5400" w:hanging="360"/>
-      </w:pPr>
-      <w:rPr>
-        <w:rFonts w:ascii="Symbol" w:hAnsi="Symbol" w:hint="default"/>
-      </w:rPr>
-    </w:lvl>
-    <w:lvl w:ilvl="7" w:tplc="04140003" w:tentative="1">
-      <w:start w:val="1"/>
-      <w:numFmt w:val="bullet"/>
-      <w:lvlText w:val="o"/>
-      <w:lvlJc w:val="left"/>
-      <w:pPr>
-        <w:ind w:left="6120" w:hanging="360"/>
-      </w:pPr>
-      <w:rPr>
-        <w:rFonts w:ascii="Courier New" w:hAnsi="Courier New" w:cs="Courier New" w:hint="default"/>
-      </w:rPr>
-    </w:lvl>
-    <w:lvl w:ilvl="8" w:tplc="04140005" w:tentative="1">
-      <w:start w:val="1"/>
-      <w:numFmt w:val="bullet"/>
-      <w:lvlText w:val=""/>
-      <w:lvlJc w:val="left"/>
-      <w:pPr>
-        <w:ind w:left="6840" w:hanging="360"/>
-      </w:pPr>
-      <w:rPr>
-        <w:rFonts w:ascii="Wingdings" w:hAnsi="Wingdings" w:hint="default"/>
-      </w:rPr>
-    </w:lvl>
-  </w:abstractNum>
-  <w:abstractNum w:abstractNumId="1" w15:restartNumberingAfterBreak="0">
-    <w:nsid w:val="2D4E3AA1"/>
-    <w:multiLevelType w:val="hybridMultilevel"/>
-    <w:tmpl w:val="8162F8D4"/>
-    <w:lvl w:ilvl="0" w:tplc="636C89DE">
-      <w:start w:val="1"/>
-      <w:numFmt w:val="bullet"/>
-      <w:lvlText w:val="-"/>
-      <w:lvlJc w:val="left"/>
-      <w:pPr>
-        <w:ind w:left="1080" w:hanging="360"/>
-      </w:pPr>
-      <w:rPr>
-        <w:rFonts w:ascii="Calibri" w:eastAsiaTheme="minorHAnsi" w:hAnsi="Calibri" w:cs="Calibri" w:hint="default"/>
-      </w:rPr>
-    </w:lvl>
-    <w:lvl w:ilvl="1" w:tplc="04140003" w:tentative="1">
-      <w:start w:val="1"/>
-      <w:numFmt w:val="bullet"/>
-      <w:lvlText w:val="o"/>
-      <w:lvlJc w:val="left"/>
-      <w:pPr>
-        <w:ind w:left="1800" w:hanging="360"/>
-      </w:pPr>
-      <w:rPr>
-        <w:rFonts w:ascii="Courier New" w:hAnsi="Courier New" w:cs="Courier New" w:hint="default"/>
-      </w:rPr>
-    </w:lvl>
-    <w:lvl w:ilvl="2" w:tplc="04140005" w:tentative="1">
-      <w:start w:val="1"/>
-      <w:numFmt w:val="bullet"/>
-      <w:lvlText w:val=""/>
-      <w:lvlJc w:val="left"/>
-      <w:pPr>
-        <w:ind w:left="2520" w:hanging="360"/>
-      </w:pPr>
-      <w:rPr>
-        <w:rFonts w:ascii="Wingdings" w:hAnsi="Wingdings" w:hint="default"/>
-      </w:rPr>
-    </w:lvl>
-    <w:lvl w:ilvl="3" w:tplc="04140001" w:tentative="1">
-      <w:start w:val="1"/>
-      <w:numFmt w:val="bullet"/>
-      <w:lvlText w:val=""/>
-      <w:lvlJc w:val="left"/>
-      <w:pPr>
-        <w:ind w:left="3240" w:hanging="360"/>
-      </w:pPr>
-      <w:rPr>
-        <w:rFonts w:ascii="Symbol" w:hAnsi="Symbol" w:hint="default"/>
-      </w:rPr>
-    </w:lvl>
-    <w:lvl w:ilvl="4" w:tplc="04140003" w:tentative="1">
-      <w:start w:val="1"/>
-      <w:numFmt w:val="bullet"/>
-      <w:lvlText w:val="o"/>
-      <w:lvlJc w:val="left"/>
-      <w:pPr>
-        <w:ind w:left="3960" w:hanging="360"/>
-      </w:pPr>
-      <w:rPr>
-        <w:rFonts w:ascii="Courier New" w:hAnsi="Courier New" w:cs="Courier New" w:hint="default"/>
-      </w:rPr>
-    </w:lvl>
-    <w:lvl w:ilvl="5" w:tplc="04140005" w:tentative="1">
-      <w:start w:val="1"/>
-      <w:numFmt w:val="bullet"/>
-      <w:lvlText w:val=""/>
-      <w:lvlJc w:val="left"/>
-      <w:pPr>
-        <w:ind w:left="4680" w:hanging="360"/>
-      </w:pPr>
-      <w:rPr>
-        <w:rFonts w:ascii="Wingdings" w:hAnsi="Wingdings" w:hint="default"/>
-      </w:rPr>
-    </w:lvl>
-    <w:lvl w:ilvl="6" w:tplc="04140001" w:tentative="1">
-      <w:start w:val="1"/>
-      <w:numFmt w:val="bullet"/>
-      <w:lvlText w:val=""/>
-      <w:lvlJc w:val="left"/>
-      <w:pPr>
-        <w:ind w:left="5400" w:hanging="360"/>
-      </w:pPr>
-      <w:rPr>
-        <w:rFonts w:ascii="Symbol" w:hAnsi="Symbol" w:hint="default"/>
-      </w:rPr>
-    </w:lvl>
-    <w:lvl w:ilvl="7" w:tplc="04140003" w:tentative="1">
-      <w:start w:val="1"/>
-      <w:numFmt w:val="bullet"/>
-      <w:lvlText w:val="o"/>
-      <w:lvlJc w:val="left"/>
-      <w:pPr>
-        <w:ind w:left="6120" w:hanging="360"/>
-      </w:pPr>
-      <w:rPr>
-        <w:rFonts w:ascii="Courier New" w:hAnsi="Courier New" w:cs="Courier New" w:hint="default"/>
-      </w:rPr>
-    </w:lvl>
-    <w:lvl w:ilvl="8" w:tplc="04140005" w:tentative="1">
-      <w:start w:val="1"/>
-      <w:numFmt w:val="bullet"/>
-      <w:lvlText w:val=""/>
-      <w:lvlJc w:val="left"/>
-      <w:pPr>
-        <w:ind w:left="6840" w:hanging="360"/>
-      </w:pPr>
-      <w:rPr>
-        <w:rFonts w:ascii="Wingdings" w:hAnsi="Wingdings" w:hint="default"/>
-      </w:rPr>
-    </w:lvl>
-  </w:abstractNum>
-  <w:abstractNum w:abstractNumId="2" w15:restartNumberingAfterBreak="0">
-    <w:nsid w:val="365175EA"/>
-    <w:multiLevelType w:val="hybridMultilevel"/>
-    <w:tmpl w:val="4EB265DA"/>
-    <w:lvl w:ilvl="0" w:tplc="17487836">
-      <w:start w:val="1"/>
-      <w:numFmt w:val="bullet"/>
-      <w:lvlText w:val="-"/>
-      <w:lvlJc w:val="left"/>
-      <w:pPr>
-        <w:ind w:left="1068" w:hanging="360"/>
-      </w:pPr>
-      <w:rPr>
-        <w:rFonts w:ascii="Calibri" w:eastAsiaTheme="minorHAnsi" w:hAnsi="Calibri" w:cs="Calibri" w:hint="default"/>
-      </w:rPr>
-    </w:lvl>
-    <w:lvl w:ilvl="1" w:tplc="04140003" w:tentative="1">
-      <w:start w:val="1"/>
-      <w:numFmt w:val="bullet"/>
-      <w:lvlText w:val="o"/>
-      <w:lvlJc w:val="left"/>
-      <w:pPr>
-        <w:ind w:left="1788" w:hanging="360"/>
-      </w:pPr>
-      <w:rPr>
-        <w:rFonts w:ascii="Courier New" w:hAnsi="Courier New" w:cs="Courier New" w:hint="default"/>
-      </w:rPr>
-    </w:lvl>
-    <w:lvl w:ilvl="2" w:tplc="04140005" w:tentative="1">
-      <w:start w:val="1"/>
-      <w:numFmt w:val="bullet"/>
-      <w:lvlText w:val=""/>
-      <w:lvlJc w:val="left"/>
-      <w:pPr>
-        <w:ind w:left="2508" w:hanging="360"/>
-      </w:pPr>
-      <w:rPr>
-        <w:rFonts w:ascii="Wingdings" w:hAnsi="Wingdings" w:hint="default"/>
-      </w:rPr>
-    </w:lvl>
-    <w:lvl w:ilvl="3" w:tplc="04140001" w:tentative="1">
-      <w:start w:val="1"/>
-      <w:numFmt w:val="bullet"/>
-      <w:lvlText w:val=""/>
-      <w:lvlJc w:val="left"/>
-      <w:pPr>
-        <w:ind w:left="3228" w:hanging="360"/>
-      </w:pPr>
-      <w:rPr>
-        <w:rFonts w:ascii="Symbol" w:hAnsi="Symbol" w:hint="default"/>
-      </w:rPr>
-    </w:lvl>
-    <w:lvl w:ilvl="4" w:tplc="04140003" w:tentative="1">
-      <w:start w:val="1"/>
-      <w:numFmt w:val="bullet"/>
-      <w:lvlText w:val="o"/>
-      <w:lvlJc w:val="left"/>
-      <w:pPr>
-        <w:ind w:left="3948" w:hanging="360"/>
-      </w:pPr>
-      <w:rPr>
-        <w:rFonts w:ascii="Courier New" w:hAnsi="Courier New" w:cs="Courier New" w:hint="default"/>
-      </w:rPr>
-    </w:lvl>
-    <w:lvl w:ilvl="5" w:tplc="04140005" w:tentative="1">
-      <w:start w:val="1"/>
-      <w:numFmt w:val="bullet"/>
-      <w:lvlText w:val=""/>
-      <w:lvlJc w:val="left"/>
-      <w:pPr>
-        <w:ind w:left="4668" w:hanging="360"/>
-      </w:pPr>
-      <w:rPr>
-        <w:rFonts w:ascii="Wingdings" w:hAnsi="Wingdings" w:hint="default"/>
-      </w:rPr>
-    </w:lvl>
-    <w:lvl w:ilvl="6" w:tplc="04140001" w:tentative="1">
-      <w:start w:val="1"/>
-      <w:numFmt w:val="bullet"/>
-      <w:lvlText w:val=""/>
-      <w:lvlJc w:val="left"/>
-      <w:pPr>
-        <w:ind w:left="5388" w:hanging="360"/>
-      </w:pPr>
-      <w:rPr>
-        <w:rFonts w:ascii="Symbol" w:hAnsi="Symbol" w:hint="default"/>
-      </w:rPr>
-    </w:lvl>
-    <w:lvl w:ilvl="7" w:tplc="04140003" w:tentative="1">
-      <w:start w:val="1"/>
-      <w:numFmt w:val="bullet"/>
-      <w:lvlText w:val="o"/>
-      <w:lvlJc w:val="left"/>
-      <w:pPr>
-        <w:ind w:left="6108" w:hanging="360"/>
-      </w:pPr>
-      <w:rPr>
-        <w:rFonts w:ascii="Courier New" w:hAnsi="Courier New" w:cs="Courier New" w:hint="default"/>
-      </w:rPr>
-    </w:lvl>
-    <w:lvl w:ilvl="8" w:tplc="04140005" w:tentative="1">
-      <w:start w:val="1"/>
-      <w:numFmt w:val="bullet"/>
-      <w:lvlText w:val=""/>
-      <w:lvlJc w:val="left"/>
-      <w:pPr>
-        <w:ind w:left="6828" w:hanging="360"/>
-      </w:pPr>
-      <w:rPr>
-        <w:rFonts w:ascii="Wingdings" w:hAnsi="Wingdings" w:hint="default"/>
-      </w:rPr>
-    </w:lvl>
-  </w:abstractNum>
-  <w:abstractNum w:abstractNumId="3" w15:restartNumberingAfterBreak="0">
-    <w:nsid w:val="404D1B22"/>
-    <w:multiLevelType w:val="hybridMultilevel"/>
-    <w:tmpl w:val="07BAD52C"/>
-    <w:lvl w:ilvl="0" w:tplc="04140019">
+<w:numbering xmlns:w="http://schemas.openxmlformats.org/wordprocessingml/2006/main" xmlns:o="urn:schemas-microsoft-com:office:office" xmlns:r="http://schemas.openxmlformats.org/officeDocument/2006/relationships" xmlns:v="urn:schemas-microsoft-com:vml" xmlns:mc="http://schemas.openxmlformats.org/markup-compatibility/2006" xmlns:w14="http://schemas.microsoft.com/office/word/2010/wordml" mc:Ignorable="w14">
+  <w:abstractNum w:abstractNumId="1">
+    <w:lvl w:ilvl="0">
       <w:start w:val="1"/>
       <w:numFmt w:val="lowerLetter"/>
       <w:lvlText w:val="%1."/>
       <w:lvlJc w:val="left"/>
       <w:pPr>
+        <w:tabs>
+          <w:tab w:val="num" w:pos="0"/>
+        </w:tabs>
         <w:ind w:left="720" w:hanging="360"/>
       </w:pPr>
-      <w:rPr>
-        <w:rFonts w:hint="default"/>
-      </w:rPr>
-    </w:lvl>
-    <w:lvl w:ilvl="1" w:tplc="04140019">
+    </w:lvl>
+    <w:lvl w:ilvl="1">
       <w:start w:val="1"/>
       <w:numFmt w:val="lowerLetter"/>
       <w:lvlText w:val="%2."/>
       <w:lvlJc w:val="left"/>
       <w:pPr>
+        <w:tabs>
+          <w:tab w:val="num" w:pos="0"/>
+        </w:tabs>
         <w:ind w:left="1440" w:hanging="360"/>
       </w:pPr>
     </w:lvl>
-    <w:lvl w:ilvl="2" w:tplc="0414001B" w:tentative="1">
+    <w:lvl w:ilvl="2">
       <w:start w:val="1"/>
       <w:numFmt w:val="lowerRoman"/>
       <w:lvlText w:val="%3."/>
       <w:lvlJc w:val="right"/>
       <w:pPr>
+        <w:tabs>
+          <w:tab w:val="num" w:pos="0"/>
+        </w:tabs>
         <w:ind w:left="2160" w:hanging="180"/>
       </w:pPr>
     </w:lvl>
-    <w:lvl w:ilvl="3" w:tplc="0414000F" w:tentative="1">
+    <w:lvl w:ilvl="3">
       <w:start w:val="1"/>
       <w:numFmt w:val="decimal"/>
       <w:lvlText w:val="%4."/>
       <w:lvlJc w:val="left"/>
       <w:pPr>
+        <w:tabs>
+          <w:tab w:val="num" w:pos="0"/>
+        </w:tabs>
         <w:ind w:left="2880" w:hanging="360"/>
       </w:pPr>
     </w:lvl>
-    <w:lvl w:ilvl="4" w:tplc="04140019" w:tentative="1">
+    <w:lvl w:ilvl="4">
       <w:start w:val="1"/>
       <w:numFmt w:val="lowerLetter"/>
       <w:lvlText w:val="%5."/>
       <w:lvlJc w:val="left"/>
       <w:pPr>
+        <w:tabs>
+          <w:tab w:val="num" w:pos="0"/>
+        </w:tabs>
         <w:ind w:left="3600" w:hanging="360"/>
       </w:pPr>
     </w:lvl>
-    <w:lvl w:ilvl="5" w:tplc="0414001B" w:tentative="1">
+    <w:lvl w:ilvl="5">
       <w:start w:val="1"/>
       <w:numFmt w:val="lowerRoman"/>
       <w:lvlText w:val="%6."/>
       <w:lvlJc w:val="right"/>
       <w:pPr>
+        <w:tabs>
+          <w:tab w:val="num" w:pos="0"/>
+        </w:tabs>
         <w:ind w:left="4320" w:hanging="180"/>
       </w:pPr>
     </w:lvl>
-    <w:lvl w:ilvl="6" w:tplc="0414000F" w:tentative="1">
+    <w:lvl w:ilvl="6">
       <w:start w:val="1"/>
       <w:numFmt w:val="decimal"/>
       <w:lvlText w:val="%7."/>
       <w:lvlJc w:val="left"/>
       <w:pPr>
+        <w:tabs>
+          <w:tab w:val="num" w:pos="0"/>
+        </w:tabs>
         <w:ind w:left="5040" w:hanging="360"/>
       </w:pPr>
     </w:lvl>
-    <w:lvl w:ilvl="7" w:tplc="04140019" w:tentative="1">
+    <w:lvl w:ilvl="7">
       <w:start w:val="1"/>
       <w:numFmt w:val="lowerLetter"/>
       <w:lvlText w:val="%8."/>
       <w:lvlJc w:val="left"/>
       <w:pPr>
+        <w:tabs>
+          <w:tab w:val="num" w:pos="0"/>
+        </w:tabs>
         <w:ind w:left="5760" w:hanging="360"/>
       </w:pPr>
     </w:lvl>
-    <w:lvl w:ilvl="8" w:tplc="0414001B" w:tentative="1">
+    <w:lvl w:ilvl="8">
       <w:start w:val="1"/>
       <w:numFmt w:val="lowerRoman"/>
       <w:lvlText w:val="%9."/>
       <w:lvlJc w:val="right"/>
       <w:pPr>
+        <w:tabs>
+          <w:tab w:val="num" w:pos="0"/>
+        </w:tabs>
         <w:ind w:left="6480" w:hanging="180"/>
       </w:pPr>
     </w:lvl>
   </w:abstractNum>
-  <w:abstractNum w:abstractNumId="4" w15:restartNumberingAfterBreak="0">
-    <w:nsid w:val="655D6603"/>
-    <w:multiLevelType w:val="hybridMultilevel"/>
-    <w:tmpl w:val="3D4E5C78"/>
-    <w:lvl w:ilvl="0" w:tplc="2C008726">
+  <w:abstractNum w:abstractNumId="2">
+    <w:lvl w:ilvl="0">
       <w:start w:val="1"/>
       <w:numFmt w:val="bullet"/>
       <w:lvlText w:val="-"/>
       <w:lvlJc w:val="left"/>
       <w:pPr>
+        <w:tabs>
+          <w:tab w:val="num" w:pos="0"/>
+        </w:tabs>
         <w:ind w:left="1068" w:hanging="360"/>
       </w:pPr>
       <w:rPr>
-        <w:rFonts w:ascii="Calibri" w:eastAsiaTheme="minorHAnsi" w:hAnsi="Calibri" w:cs="Calibri" w:hint="default"/>
-      </w:rPr>
-    </w:lvl>
-    <w:lvl w:ilvl="1" w:tplc="04140003" w:tentative="1">
+        <w:rFonts w:ascii="Calibri" w:hAnsi="Calibri" w:cs="Calibri" w:hint="default"/>
+      </w:rPr>
+    </w:lvl>
+    <w:lvl w:ilvl="1">
       <w:start w:val="1"/>
       <w:numFmt w:val="bullet"/>
       <w:lvlText w:val="o"/>
       <w:lvlJc w:val="left"/>
       <w:pPr>
+        <w:tabs>
+          <w:tab w:val="num" w:pos="0"/>
+        </w:tabs>
         <w:ind w:left="1788" w:hanging="360"/>
       </w:pPr>
       <w:rPr>
         <w:rFonts w:ascii="Courier New" w:hAnsi="Courier New" w:cs="Courier New" w:hint="default"/>
       </w:rPr>
     </w:lvl>
-    <w:lvl w:ilvl="2" w:tplc="04140005" w:tentative="1">
+    <w:lvl w:ilvl="2">
       <w:start w:val="1"/>
       <w:numFmt w:val="bullet"/>
       <w:lvlText w:val=""/>
       <w:lvlJc w:val="left"/>
       <w:pPr>
+        <w:tabs>
+          <w:tab w:val="num" w:pos="0"/>
+        </w:tabs>
         <w:ind w:left="2508" w:hanging="360"/>
       </w:pPr>
       <w:rPr>
-        <w:rFonts w:ascii="Wingdings" w:hAnsi="Wingdings" w:hint="default"/>
-      </w:rPr>
-    </w:lvl>
-    <w:lvl w:ilvl="3" w:tplc="04140001" w:tentative="1">
+        <w:rFonts w:ascii="Wingdings" w:hAnsi="Wingdings" w:cs="Wingdings" w:hint="default"/>
+      </w:rPr>
+    </w:lvl>
+    <w:lvl w:ilvl="3">
       <w:start w:val="1"/>
       <w:numFmt w:val="bullet"/>
       <w:lvlText w:val=""/>
       <w:lvlJc w:val="left"/>
       <w:pPr>
+        <w:tabs>
+          <w:tab w:val="num" w:pos="0"/>
+        </w:tabs>
         <w:ind w:left="3228" w:hanging="360"/>
       </w:pPr>
       <w:rPr>
-        <w:rFonts w:ascii="Symbol" w:hAnsi="Symbol" w:hint="default"/>
-      </w:rPr>
-    </w:lvl>
-    <w:lvl w:ilvl="4" w:tplc="04140003" w:tentative="1">
+        <w:rFonts w:ascii="Symbol" w:hAnsi="Symbol" w:cs="Symbol" w:hint="default"/>
+      </w:rPr>
+    </w:lvl>
+    <w:lvl w:ilvl="4">
       <w:start w:val="1"/>
       <w:numFmt w:val="bullet"/>
       <w:lvlText w:val="o"/>
       <w:lvlJc w:val="left"/>
       <w:pPr>
+        <w:tabs>
+          <w:tab w:val="num" w:pos="0"/>
+        </w:tabs>
         <w:ind w:left="3948" w:hanging="360"/>
       </w:pPr>
       <w:rPr>
         <w:rFonts w:ascii="Courier New" w:hAnsi="Courier New" w:cs="Courier New" w:hint="default"/>
       </w:rPr>
     </w:lvl>
-    <w:lvl w:ilvl="5" w:tplc="04140005" w:tentative="1">
+    <w:lvl w:ilvl="5">
       <w:start w:val="1"/>
       <w:numFmt w:val="bullet"/>
       <w:lvlText w:val=""/>
       <w:lvlJc w:val="left"/>
       <w:pPr>
+        <w:tabs>
+          <w:tab w:val="num" w:pos="0"/>
+        </w:tabs>
         <w:ind w:left="4668" w:hanging="360"/>
       </w:pPr>
       <w:rPr>
-        <w:rFonts w:ascii="Wingdings" w:hAnsi="Wingdings" w:hint="default"/>
-      </w:rPr>
-    </w:lvl>
-    <w:lvl w:ilvl="6" w:tplc="04140001" w:tentative="1">
+        <w:rFonts w:ascii="Wingdings" w:hAnsi="Wingdings" w:cs="Wingdings" w:hint="default"/>
+      </w:rPr>
+    </w:lvl>
+    <w:lvl w:ilvl="6">
       <w:start w:val="1"/>
       <w:numFmt w:val="bullet"/>
       <w:lvlText w:val=""/>
       <w:lvlJc w:val="left"/>
       <w:pPr>
+        <w:tabs>
+          <w:tab w:val="num" w:pos="0"/>
+        </w:tabs>
         <w:ind w:left="5388" w:hanging="360"/>
       </w:pPr>
       <w:rPr>
-        <w:rFonts w:ascii="Symbol" w:hAnsi="Symbol" w:hint="default"/>
-      </w:rPr>
-    </w:lvl>
-    <w:lvl w:ilvl="7" w:tplc="04140003" w:tentative="1">
+        <w:rFonts w:ascii="Symbol" w:hAnsi="Symbol" w:cs="Symbol" w:hint="default"/>
+      </w:rPr>
+    </w:lvl>
+    <w:lvl w:ilvl="7">
       <w:start w:val="1"/>
       <w:numFmt w:val="bullet"/>
       <w:lvlText w:val="o"/>
       <w:lvlJc w:val="left"/>
       <w:pPr>
+        <w:tabs>
+          <w:tab w:val="num" w:pos="0"/>
+        </w:tabs>
         <w:ind w:left="6108" w:hanging="360"/>
       </w:pPr>
       <w:rPr>
         <w:rFonts w:ascii="Courier New" w:hAnsi="Courier New" w:cs="Courier New" w:hint="default"/>
       </w:rPr>
     </w:lvl>
-    <w:lvl w:ilvl="8" w:tplc="04140005" w:tentative="1">
+    <w:lvl w:ilvl="8">
       <w:start w:val="1"/>
       <w:numFmt w:val="bullet"/>
       <w:lvlText w:val=""/>
       <w:lvlJc w:val="left"/>
       <w:pPr>
+        <w:tabs>
+          <w:tab w:val="num" w:pos="0"/>
+        </w:tabs>
         <w:ind w:left="6828" w:hanging="360"/>
       </w:pPr>
       <w:rPr>
-        <w:rFonts w:ascii="Wingdings" w:hAnsi="Wingdings" w:hint="default"/>
-      </w:rPr>
+        <w:rFonts w:ascii="Wingdings" w:hAnsi="Wingdings" w:cs="Wingdings" w:hint="default"/>
+      </w:rPr>
+    </w:lvl>
+  </w:abstractNum>
+  <w:abstractNum w:abstractNumId="3">
+    <w:lvl w:ilvl="0">
+      <w:start w:val="1"/>
+      <w:numFmt w:val="bullet"/>
+      <w:lvlText w:val="-"/>
+      <w:lvlJc w:val="left"/>
+      <w:pPr>
+        <w:tabs>
+          <w:tab w:val="num" w:pos="0"/>
+        </w:tabs>
+        <w:ind w:left="1080" w:hanging="360"/>
+      </w:pPr>
+      <w:rPr>
+        <w:rFonts w:ascii="Calibri" w:hAnsi="Calibri" w:cs="Calibri" w:hint="default"/>
+      </w:rPr>
+    </w:lvl>
+    <w:lvl w:ilvl="1">
+      <w:start w:val="1"/>
+      <w:numFmt w:val="bullet"/>
+      <w:lvlText w:val="o"/>
+      <w:lvlJc w:val="left"/>
+      <w:pPr>
+        <w:tabs>
+          <w:tab w:val="num" w:pos="0"/>
+        </w:tabs>
+        <w:ind w:left="1800" w:hanging="360"/>
+      </w:pPr>
+      <w:rPr>
+        <w:rFonts w:ascii="Courier New" w:hAnsi="Courier New" w:cs="Courier New" w:hint="default"/>
+      </w:rPr>
+    </w:lvl>
+    <w:lvl w:ilvl="2">
+      <w:start w:val="1"/>
+      <w:numFmt w:val="bullet"/>
+      <w:lvlText w:val=""/>
+      <w:lvlJc w:val="left"/>
+      <w:pPr>
+        <w:tabs>
+          <w:tab w:val="num" w:pos="0"/>
+        </w:tabs>
+        <w:ind w:left="2520" w:hanging="360"/>
+      </w:pPr>
+      <w:rPr>
+        <w:rFonts w:ascii="Wingdings" w:hAnsi="Wingdings" w:cs="Wingdings" w:hint="default"/>
+      </w:rPr>
+    </w:lvl>
+    <w:lvl w:ilvl="3">
+      <w:start w:val="1"/>
+      <w:numFmt w:val="bullet"/>
+      <w:lvlText w:val=""/>
+      <w:lvlJc w:val="left"/>
+      <w:pPr>
+        <w:tabs>
+          <w:tab w:val="num" w:pos="0"/>
+        </w:tabs>
+        <w:ind w:left="3240" w:hanging="360"/>
+      </w:pPr>
+      <w:rPr>
+        <w:rFonts w:ascii="Symbol" w:hAnsi="Symbol" w:cs="Symbol" w:hint="default"/>
+      </w:rPr>
+    </w:lvl>
+    <w:lvl w:ilvl="4">
+      <w:start w:val="1"/>
+      <w:numFmt w:val="bullet"/>
+      <w:lvlText w:val="o"/>
+      <w:lvlJc w:val="left"/>
+      <w:pPr>
+        <w:tabs>
+          <w:tab w:val="num" w:pos="0"/>
+        </w:tabs>
+        <w:ind w:left="3960" w:hanging="360"/>
+      </w:pPr>
+      <w:rPr>
+        <w:rFonts w:ascii="Courier New" w:hAnsi="Courier New" w:cs="Courier New" w:hint="default"/>
+      </w:rPr>
+    </w:lvl>
+    <w:lvl w:ilvl="5">
+      <w:start w:val="1"/>
+      <w:numFmt w:val="bullet"/>
+      <w:lvlText w:val=""/>
+      <w:lvlJc w:val="left"/>
+      <w:pPr>
+        <w:tabs>
+          <w:tab w:val="num" w:pos="0"/>
+        </w:tabs>
+        <w:ind w:left="4680" w:hanging="360"/>
+      </w:pPr>
+      <w:rPr>
+        <w:rFonts w:ascii="Wingdings" w:hAnsi="Wingdings" w:cs="Wingdings" w:hint="default"/>
+      </w:rPr>
+    </w:lvl>
+    <w:lvl w:ilvl="6">
+      <w:start w:val="1"/>
+      <w:numFmt w:val="bullet"/>
+      <w:lvlText w:val=""/>
+      <w:lvlJc w:val="left"/>
+      <w:pPr>
+        <w:tabs>
+          <w:tab w:val="num" w:pos="0"/>
+        </w:tabs>
+        <w:ind w:left="5400" w:hanging="360"/>
+      </w:pPr>
+      <w:rPr>
+        <w:rFonts w:ascii="Symbol" w:hAnsi="Symbol" w:cs="Symbol" w:hint="default"/>
+      </w:rPr>
+    </w:lvl>
+    <w:lvl w:ilvl="7">
+      <w:start w:val="1"/>
+      <w:numFmt w:val="bullet"/>
+      <w:lvlText w:val="o"/>
+      <w:lvlJc w:val="left"/>
+      <w:pPr>
+        <w:tabs>
+          <w:tab w:val="num" w:pos="0"/>
+        </w:tabs>
+        <w:ind w:left="6120" w:hanging="360"/>
+      </w:pPr>
+      <w:rPr>
+        <w:rFonts w:ascii="Courier New" w:hAnsi="Courier New" w:cs="Courier New" w:hint="default"/>
+      </w:rPr>
+    </w:lvl>
+    <w:lvl w:ilvl="8">
+      <w:start w:val="1"/>
+      <w:numFmt w:val="bullet"/>
+      <w:lvlText w:val=""/>
+      <w:lvlJc w:val="left"/>
+      <w:pPr>
+        <w:tabs>
+          <w:tab w:val="num" w:pos="0"/>
+        </w:tabs>
+        <w:ind w:left="6840" w:hanging="360"/>
+      </w:pPr>
+      <w:rPr>
+        <w:rFonts w:ascii="Wingdings" w:hAnsi="Wingdings" w:cs="Wingdings" w:hint="default"/>
+      </w:rPr>
+    </w:lvl>
+  </w:abstractNum>
+  <w:abstractNum w:abstractNumId="4">
+    <w:lvl w:ilvl="0">
+      <w:start w:val="1"/>
+      <w:numFmt w:val="bullet"/>
+      <w:lvlText w:val="-"/>
+      <w:lvlJc w:val="left"/>
+      <w:pPr>
+        <w:tabs>
+          <w:tab w:val="num" w:pos="0"/>
+        </w:tabs>
+        <w:ind w:left="1080" w:hanging="360"/>
+      </w:pPr>
+      <w:rPr>
+        <w:rFonts w:ascii="Calibri" w:hAnsi="Calibri" w:cs="Calibri" w:hint="default"/>
+      </w:rPr>
+    </w:lvl>
+    <w:lvl w:ilvl="1">
+      <w:start w:val="1"/>
+      <w:numFmt w:val="bullet"/>
+      <w:lvlText w:val="o"/>
+      <w:lvlJc w:val="left"/>
+      <w:pPr>
+        <w:tabs>
+          <w:tab w:val="num" w:pos="0"/>
+        </w:tabs>
+        <w:ind w:left="1800" w:hanging="360"/>
+      </w:pPr>
+      <w:rPr>
+        <w:rFonts w:ascii="Courier New" w:hAnsi="Courier New" w:cs="Courier New" w:hint="default"/>
+      </w:rPr>
+    </w:lvl>
+    <w:lvl w:ilvl="2">
+      <w:start w:val="1"/>
+      <w:numFmt w:val="bullet"/>
+      <w:lvlText w:val=""/>
+      <w:lvlJc w:val="left"/>
+      <w:pPr>
+        <w:tabs>
+          <w:tab w:val="num" w:pos="0"/>
+        </w:tabs>
+        <w:ind w:left="2520" w:hanging="360"/>
+      </w:pPr>
+      <w:rPr>
+        <w:rFonts w:ascii="Wingdings" w:hAnsi="Wingdings" w:cs="Wingdings" w:hint="default"/>
+      </w:rPr>
+    </w:lvl>
+    <w:lvl w:ilvl="3">
+      <w:start w:val="1"/>
+      <w:numFmt w:val="bullet"/>
+      <w:lvlText w:val=""/>
+      <w:lvlJc w:val="left"/>
+      <w:pPr>
+        <w:tabs>
+          <w:tab w:val="num" w:pos="0"/>
+        </w:tabs>
+        <w:ind w:left="3240" w:hanging="360"/>
+      </w:pPr>
+      <w:rPr>
+        <w:rFonts w:ascii="Symbol" w:hAnsi="Symbol" w:cs="Symbol" w:hint="default"/>
+      </w:rPr>
+    </w:lvl>
+    <w:lvl w:ilvl="4">
+      <w:start w:val="1"/>
+      <w:numFmt w:val="bullet"/>
+      <w:lvlText w:val="o"/>
+      <w:lvlJc w:val="left"/>
+      <w:pPr>
+        <w:tabs>
+          <w:tab w:val="num" w:pos="0"/>
+        </w:tabs>
+        <w:ind w:left="3960" w:hanging="360"/>
+      </w:pPr>
+      <w:rPr>
+        <w:rFonts w:ascii="Courier New" w:hAnsi="Courier New" w:cs="Courier New" w:hint="default"/>
+      </w:rPr>
+    </w:lvl>
+    <w:lvl w:ilvl="5">
+      <w:start w:val="1"/>
+      <w:numFmt w:val="bullet"/>
+      <w:lvlText w:val=""/>
+      <w:lvlJc w:val="left"/>
+      <w:pPr>
+        <w:tabs>
+          <w:tab w:val="num" w:pos="0"/>
+        </w:tabs>
+        <w:ind w:left="4680" w:hanging="360"/>
+      </w:pPr>
+      <w:rPr>
+        <w:rFonts w:ascii="Wingdings" w:hAnsi="Wingdings" w:cs="Wingdings" w:hint="default"/>
+      </w:rPr>
+    </w:lvl>
+    <w:lvl w:ilvl="6">
+      <w:start w:val="1"/>
+      <w:numFmt w:val="bullet"/>
+      <w:lvlText w:val=""/>
+      <w:lvlJc w:val="left"/>
+      <w:pPr>
+        <w:tabs>
+          <w:tab w:val="num" w:pos="0"/>
+        </w:tabs>
+        <w:ind w:left="5400" w:hanging="360"/>
+      </w:pPr>
+      <w:rPr>
+        <w:rFonts w:ascii="Symbol" w:hAnsi="Symbol" w:cs="Symbol" w:hint="default"/>
+      </w:rPr>
+    </w:lvl>
+    <w:lvl w:ilvl="7">
+      <w:start w:val="1"/>
+      <w:numFmt w:val="bullet"/>
+      <w:lvlText w:val="o"/>
+      <w:lvlJc w:val="left"/>
+      <w:pPr>
+        <w:tabs>
+          <w:tab w:val="num" w:pos="0"/>
+        </w:tabs>
+        <w:ind w:left="6120" w:hanging="360"/>
+      </w:pPr>
+      <w:rPr>
+        <w:rFonts w:ascii="Courier New" w:hAnsi="Courier New" w:cs="Courier New" w:hint="default"/>
+      </w:rPr>
+    </w:lvl>
+    <w:lvl w:ilvl="8">
+      <w:start w:val="1"/>
+      <w:numFmt w:val="bullet"/>
+      <w:lvlText w:val=""/>
+      <w:lvlJc w:val="left"/>
+      <w:pPr>
+        <w:tabs>
+          <w:tab w:val="num" w:pos="0"/>
+        </w:tabs>
+        <w:ind w:left="6840" w:hanging="360"/>
+      </w:pPr>
+      <w:rPr>
+        <w:rFonts w:ascii="Wingdings" w:hAnsi="Wingdings" w:cs="Wingdings" w:hint="default"/>
+      </w:rPr>
+    </w:lvl>
+  </w:abstractNum>
+  <w:abstractNum w:abstractNumId="5">
+    <w:lvl w:ilvl="0">
+      <w:start w:val="1"/>
+      <w:numFmt w:val="bullet"/>
+      <w:lvlText w:val="-"/>
+      <w:lvlJc w:val="left"/>
+      <w:pPr>
+        <w:tabs>
+          <w:tab w:val="num" w:pos="0"/>
+        </w:tabs>
+        <w:ind w:left="1068" w:hanging="360"/>
+      </w:pPr>
+      <w:rPr>
+        <w:rFonts w:ascii="Calibri" w:hAnsi="Calibri" w:cs="Calibri" w:hint="default"/>
+      </w:rPr>
+    </w:lvl>
+    <w:lvl w:ilvl="1">
+      <w:start w:val="1"/>
+      <w:numFmt w:val="bullet"/>
+      <w:lvlText w:val="o"/>
+      <w:lvlJc w:val="left"/>
+      <w:pPr>
+        <w:tabs>
+          <w:tab w:val="num" w:pos="0"/>
+        </w:tabs>
+        <w:ind w:left="1788" w:hanging="360"/>
+      </w:pPr>
+      <w:rPr>
+        <w:rFonts w:ascii="Courier New" w:hAnsi="Courier New" w:cs="Courier New" w:hint="default"/>
+      </w:rPr>
+    </w:lvl>
+    <w:lvl w:ilvl="2">
+      <w:start w:val="1"/>
+      <w:numFmt w:val="bullet"/>
+      <w:lvlText w:val=""/>
+      <w:lvlJc w:val="left"/>
+      <w:pPr>
+        <w:tabs>
+          <w:tab w:val="num" w:pos="0"/>
+        </w:tabs>
+        <w:ind w:left="2508" w:hanging="360"/>
+      </w:pPr>
+      <w:rPr>
+        <w:rFonts w:ascii="Wingdings" w:hAnsi="Wingdings" w:cs="Wingdings" w:hint="default"/>
+      </w:rPr>
+    </w:lvl>
+    <w:lvl w:ilvl="3">
+      <w:start w:val="1"/>
+      <w:numFmt w:val="bullet"/>
+      <w:lvlText w:val=""/>
+      <w:lvlJc w:val="left"/>
+      <w:pPr>
+        <w:tabs>
+          <w:tab w:val="num" w:pos="0"/>
+        </w:tabs>
+        <w:ind w:left="3228" w:hanging="360"/>
+      </w:pPr>
+      <w:rPr>
+        <w:rFonts w:ascii="Symbol" w:hAnsi="Symbol" w:cs="Symbol" w:hint="default"/>
+      </w:rPr>
+    </w:lvl>
+    <w:lvl w:ilvl="4">
+      <w:start w:val="1"/>
+      <w:numFmt w:val="bullet"/>
+      <w:lvlText w:val="o"/>
+      <w:lvlJc w:val="left"/>
+      <w:pPr>
+        <w:tabs>
+          <w:tab w:val="num" w:pos="0"/>
+        </w:tabs>
+        <w:ind w:left="3948" w:hanging="360"/>
+      </w:pPr>
+      <w:rPr>
+        <w:rFonts w:ascii="Courier New" w:hAnsi="Courier New" w:cs="Courier New" w:hint="default"/>
+      </w:rPr>
+    </w:lvl>
+    <w:lvl w:ilvl="5">
+      <w:start w:val="1"/>
+      <w:numFmt w:val="bullet"/>
+      <w:lvlText w:val=""/>
+      <w:lvlJc w:val="left"/>
+      <w:pPr>
+        <w:tabs>
+          <w:tab w:val="num" w:pos="0"/>
+        </w:tabs>
+        <w:ind w:left="4668" w:hanging="360"/>
+      </w:pPr>
+      <w:rPr>
+        <w:rFonts w:ascii="Wingdings" w:hAnsi="Wingdings" w:cs="Wingdings" w:hint="default"/>
+      </w:rPr>
+    </w:lvl>
+    <w:lvl w:ilvl="6">
+      <w:start w:val="1"/>
+      <w:numFmt w:val="bullet"/>
+      <w:lvlText w:val=""/>
+      <w:lvlJc w:val="left"/>
+      <w:pPr>
+        <w:tabs>
+          <w:tab w:val="num" w:pos="0"/>
+        </w:tabs>
+        <w:ind w:left="5388" w:hanging="360"/>
+      </w:pPr>
+      <w:rPr>
+        <w:rFonts w:ascii="Symbol" w:hAnsi="Symbol" w:cs="Symbol" w:hint="default"/>
+      </w:rPr>
+    </w:lvl>
+    <w:lvl w:ilvl="7">
+      <w:start w:val="1"/>
+      <w:numFmt w:val="bullet"/>
+      <w:lvlText w:val="o"/>
+      <w:lvlJc w:val="left"/>
+      <w:pPr>
+        <w:tabs>
+          <w:tab w:val="num" w:pos="0"/>
+        </w:tabs>
+        <w:ind w:left="6108" w:hanging="360"/>
+      </w:pPr>
+      <w:rPr>
+        <w:rFonts w:ascii="Courier New" w:hAnsi="Courier New" w:cs="Courier New" w:hint="default"/>
+      </w:rPr>
+    </w:lvl>
+    <w:lvl w:ilvl="8">
+      <w:start w:val="1"/>
+      <w:numFmt w:val="bullet"/>
+      <w:lvlText w:val=""/>
+      <w:lvlJc w:val="left"/>
+      <w:pPr>
+        <w:tabs>
+          <w:tab w:val="num" w:pos="0"/>
+        </w:tabs>
+        <w:ind w:left="6828" w:hanging="360"/>
+      </w:pPr>
+      <w:rPr>
+        <w:rFonts w:ascii="Wingdings" w:hAnsi="Wingdings" w:cs="Wingdings" w:hint="default"/>
+      </w:rPr>
+    </w:lvl>
+  </w:abstractNum>
+  <w:abstractNum w:abstractNumId="6">
+    <w:lvl w:ilvl="0">
+      <w:start w:val="1"/>
+      <w:numFmt w:val="none"/>
+      <w:suff w:val="nothing"/>
+      <w:lvlText w:val=""/>
+      <w:lvlJc w:val="left"/>
+      <w:pPr>
+        <w:tabs>
+          <w:tab w:val="num" w:pos="0"/>
+        </w:tabs>
+        <w:ind w:left="0" w:hanging="0"/>
+      </w:pPr>
+    </w:lvl>
+    <w:lvl w:ilvl="1">
+      <w:start w:val="1"/>
+      <w:numFmt w:val="none"/>
+      <w:suff w:val="nothing"/>
+      <w:lvlText w:val=""/>
+      <w:lvlJc w:val="left"/>
+      <w:pPr>
+        <w:tabs>
+          <w:tab w:val="num" w:pos="0"/>
+        </w:tabs>
+        <w:ind w:left="0" w:hanging="0"/>
+      </w:pPr>
+    </w:lvl>
+    <w:lvl w:ilvl="2">
+      <w:start w:val="1"/>
+      <w:numFmt w:val="none"/>
+      <w:suff w:val="nothing"/>
+      <w:lvlText w:val=""/>
+      <w:lvlJc w:val="left"/>
+      <w:pPr>
+        <w:tabs>
+          <w:tab w:val="num" w:pos="0"/>
+        </w:tabs>
+        <w:ind w:left="0" w:hanging="0"/>
+      </w:pPr>
+    </w:lvl>
+    <w:lvl w:ilvl="3">
+      <w:start w:val="1"/>
+      <w:numFmt w:val="none"/>
+      <w:suff w:val="nothing"/>
+      <w:lvlText w:val=""/>
+      <w:lvlJc w:val="left"/>
+      <w:pPr>
+        <w:tabs>
+          <w:tab w:val="num" w:pos="0"/>
+        </w:tabs>
+        <w:ind w:left="0" w:hanging="0"/>
+      </w:pPr>
+    </w:lvl>
+    <w:lvl w:ilvl="4">
+      <w:start w:val="1"/>
+      <w:numFmt w:val="none"/>
+      <w:suff w:val="nothing"/>
+      <w:lvlText w:val=""/>
+      <w:lvlJc w:val="left"/>
+      <w:pPr>
+        <w:tabs>
+          <w:tab w:val="num" w:pos="0"/>
+        </w:tabs>
+        <w:ind w:left="0" w:hanging="0"/>
+      </w:pPr>
+    </w:lvl>
+    <w:lvl w:ilvl="5">
+      <w:start w:val="1"/>
+      <w:numFmt w:val="none"/>
+      <w:suff w:val="nothing"/>
+      <w:lvlText w:val=""/>
+      <w:lvlJc w:val="left"/>
+      <w:pPr>
+        <w:tabs>
+          <w:tab w:val="num" w:pos="0"/>
+        </w:tabs>
+        <w:ind w:left="0" w:hanging="0"/>
+      </w:pPr>
+    </w:lvl>
+    <w:lvl w:ilvl="6">
+      <w:start w:val="1"/>
+      <w:numFmt w:val="none"/>
+      <w:suff w:val="nothing"/>
+      <w:lvlText w:val=""/>
+      <w:lvlJc w:val="left"/>
+      <w:pPr>
+        <w:tabs>
+          <w:tab w:val="num" w:pos="0"/>
+        </w:tabs>
+        <w:ind w:left="0" w:hanging="0"/>
+      </w:pPr>
+    </w:lvl>
+    <w:lvl w:ilvl="7">
+      <w:start w:val="1"/>
+      <w:numFmt w:val="none"/>
+      <w:suff w:val="nothing"/>
+      <w:lvlText w:val=""/>
+      <w:lvlJc w:val="left"/>
+      <w:pPr>
+        <w:tabs>
+          <w:tab w:val="num" w:pos="0"/>
+        </w:tabs>
+        <w:ind w:left="0" w:hanging="0"/>
+      </w:pPr>
+    </w:lvl>
+    <w:lvl w:ilvl="8">
+      <w:start w:val="1"/>
+      <w:numFmt w:val="none"/>
+      <w:suff w:val="nothing"/>
+      <w:lvlText w:val=""/>
+      <w:lvlJc w:val="left"/>
+      <w:pPr>
+        <w:tabs>
+          <w:tab w:val="num" w:pos="0"/>
+        </w:tabs>
+        <w:ind w:left="0" w:hanging="0"/>
+      </w:pPr>
     </w:lvl>
   </w:abstractNum>
   <w:num w:numId="1">
-    <w:abstractNumId w:val="3"/>
+    <w:abstractNumId w:val="1"/>
   </w:num>
   <w:num w:numId="2">
     <w:abstractNumId w:val="2"/>
   </w:num>
   <w:num w:numId="3">
-    <w:abstractNumId w:val="0"/>
+    <w:abstractNumId w:val="3"/>
   </w:num>
   <w:num w:numId="4">
-    <w:abstractNumId w:val="1"/>
+    <w:abstractNumId w:val="4"/>
   </w:num>
   <w:num w:numId="5">
-    <w:abstractNumId w:val="4"/>
+    <w:abstractNumId w:val="5"/>
+  </w:num>
+  <w:num w:numId="6">
+    <w:abstractNumId w:val="6"/>
   </w:num>
 </w:numbering>
 </file>
 
 <file path=word/styles.xml><?xml version="1.0" encoding="utf-8"?>
-<w:styles xmlns:mc="http://schemas.openxmlformats.org/markup-compatibility/2006" xmlns:r="http://schemas.openxmlformats.org/officeDocument/2006/relationships" xmlns:w="http://schemas.openxmlformats.org/wordprocessingml/2006/main" xmlns:w14="http://schemas.microsoft.com/office/word/2010/wordml" xmlns:w15="http://schemas.microsoft.com/office/word/2012/wordml" xmlns:w16cex="http://schemas.microsoft.com/office/word/2018/wordml/cex" xmlns:w16cid="http://schemas.microsoft.com/office/word/2016/wordml/cid" xmlns:w16="http://schemas.microsoft.com/office/word/2018/wordml" xmlns:w16se="http://schemas.microsoft.com/office/word/2015/wordml/symex" mc:Ignorable="w14 w15 w16se w16cid w16 w16cex">
+<w:styles xmlns:w="http://schemas.openxmlformats.org/wordprocessingml/2006/main" xmlns:w14="http://schemas.microsoft.com/office/word/2010/wordml" xmlns:mc="http://schemas.openxmlformats.org/markup-compatibility/2006" mc:Ignorable="w14">
   <w:docDefaults>
     <w:rPrDefault>
       <w:rPr>
-        <w:rFonts w:asciiTheme="minorHAnsi" w:eastAsiaTheme="minorHAnsi" w:hAnsiTheme="minorHAnsi" w:cstheme="minorBidi"/>
+        <w:rFonts w:ascii="Calibri" w:hAnsi="Calibri" w:eastAsia="Calibri" w:cs="" w:asciiTheme="minorHAnsi" w:cstheme="minorBidi" w:eastAsiaTheme="minorHAnsi" w:hAnsiTheme="minorHAnsi"/>
         <w:sz w:val="22"/>
         <w:szCs w:val="22"/>
         <w:lang w:val="nb-NO" w:eastAsia="en-US" w:bidi="ar-SA"/>
@@ -926,21 +1198,21 @@
     </w:rPrDefault>
     <w:pPrDefault>
       <w:pPr>
-        <w:spacing w:after="160" w:line="259" w:lineRule="auto"/>
+        <w:suppressAutoHyphens w:val="true"/>
       </w:pPr>
     </w:pPrDefault>
   </w:docDefaults>
   <w:latentStyles w:defLockedState="0" w:defUIPriority="99" w:defSemiHidden="0" w:defUnhideWhenUsed="0" w:defQFormat="0" w:count="376">
     <w:lsdException w:name="Normal" w:uiPriority="0" w:qFormat="1"/>
     <w:lsdException w:name="heading 1" w:uiPriority="9" w:qFormat="1"/>
-    <w:lsdException w:name="heading 2" w:semiHidden="1" w:uiPriority="9" w:unhideWhenUsed="1" w:qFormat="1"/>
-    <w:lsdException w:name="heading 3" w:semiHidden="1" w:uiPriority="9" w:unhideWhenUsed="1" w:qFormat="1"/>
-    <w:lsdException w:name="heading 4" w:semiHidden="1" w:uiPriority="9" w:unhideWhenUsed="1" w:qFormat="1"/>
-    <w:lsdException w:name="heading 5" w:semiHidden="1" w:uiPriority="9" w:unhideWhenUsed="1" w:qFormat="1"/>
-    <w:lsdException w:name="heading 6" w:semiHidden="1" w:uiPriority="9" w:unhideWhenUsed="1" w:qFormat="1"/>
-    <w:lsdException w:name="heading 7" w:semiHidden="1" w:uiPriority="9" w:unhideWhenUsed="1" w:qFormat="1"/>
-    <w:lsdException w:name="heading 8" w:semiHidden="1" w:uiPriority="9" w:unhideWhenUsed="1" w:qFormat="1"/>
-    <w:lsdException w:name="heading 9" w:semiHidden="1" w:uiPriority="9" w:unhideWhenUsed="1" w:qFormat="1"/>
+    <w:lsdException w:name="heading 2" w:uiPriority="9" w:semiHidden="1" w:unhideWhenUsed="1" w:qFormat="1"/>
+    <w:lsdException w:name="heading 3" w:uiPriority="9" w:semiHidden="1" w:unhideWhenUsed="1" w:qFormat="1"/>
+    <w:lsdException w:name="heading 4" w:uiPriority="9" w:semiHidden="1" w:unhideWhenUsed="1" w:qFormat="1"/>
+    <w:lsdException w:name="heading 5" w:uiPriority="9" w:semiHidden="1" w:unhideWhenUsed="1" w:qFormat="1"/>
+    <w:lsdException w:name="heading 6" w:uiPriority="9" w:semiHidden="1" w:unhideWhenUsed="1" w:qFormat="1"/>
+    <w:lsdException w:name="heading 7" w:uiPriority="9" w:semiHidden="1" w:unhideWhenUsed="1" w:qFormat="1"/>
+    <w:lsdException w:name="heading 8" w:uiPriority="9" w:semiHidden="1" w:unhideWhenUsed="1" w:qFormat="1"/>
+    <w:lsdException w:name="heading 9" w:uiPriority="9" w:semiHidden="1" w:unhideWhenUsed="1" w:qFormat="1"/>
     <w:lsdException w:name="index 1" w:semiHidden="1" w:unhideWhenUsed="1"/>
     <w:lsdException w:name="index 2" w:semiHidden="1" w:unhideWhenUsed="1"/>
     <w:lsdException w:name="index 3" w:semiHidden="1" w:unhideWhenUsed="1"/>
@@ -950,22 +1222,22 @@
     <w:lsdException w:name="index 7" w:semiHidden="1" w:unhideWhenUsed="1"/>
     <w:lsdException w:name="index 8" w:semiHidden="1" w:unhideWhenUsed="1"/>
     <w:lsdException w:name="index 9" w:semiHidden="1" w:unhideWhenUsed="1"/>
-    <w:lsdException w:name="toc 1" w:semiHidden="1" w:uiPriority="39" w:unhideWhenUsed="1"/>
-    <w:lsdException w:name="toc 2" w:semiHidden="1" w:uiPriority="39" w:unhideWhenUsed="1"/>
-    <w:lsdException w:name="toc 3" w:semiHidden="1" w:uiPriority="39" w:unhideWhenUsed="1"/>
-    <w:lsdException w:name="toc 4" w:semiHidden="1" w:uiPriority="39" w:unhideWhenUsed="1"/>
-    <w:lsdException w:name="toc 5" w:semiHidden="1" w:uiPriority="39" w:unhideWhenUsed="1"/>
-    <w:lsdException w:name="toc 6" w:semiHidden="1" w:uiPriority="39" w:unhideWhenUsed="1"/>
-    <w:lsdException w:name="toc 7" w:semiHidden="1" w:uiPriority="39" w:unhideWhenUsed="1"/>
-    <w:lsdException w:name="toc 8" w:semiHidden="1" w:uiPriority="39" w:unhideWhenUsed="1"/>
-    <w:lsdException w:name="toc 9" w:semiHidden="1" w:uiPriority="39" w:unhideWhenUsed="1"/>
+    <w:lsdException w:name="toc 1" w:uiPriority="39" w:semiHidden="1" w:unhideWhenUsed="1"/>
+    <w:lsdException w:name="toc 2" w:uiPriority="39" w:semiHidden="1" w:unhideWhenUsed="1"/>
+    <w:lsdException w:name="toc 3" w:uiPriority="39" w:semiHidden="1" w:unhideWhenUsed="1"/>
+    <w:lsdException w:name="toc 4" w:uiPriority="39" w:semiHidden="1" w:unhideWhenUsed="1"/>
+    <w:lsdException w:name="toc 5" w:uiPriority="39" w:semiHidden="1" w:unhideWhenUsed="1"/>
+    <w:lsdException w:name="toc 6" w:uiPriority="39" w:semiHidden="1" w:unhideWhenUsed="1"/>
+    <w:lsdException w:name="toc 7" w:uiPriority="39" w:semiHidden="1" w:unhideWhenUsed="1"/>
+    <w:lsdException w:name="toc 8" w:uiPriority="39" w:semiHidden="1" w:unhideWhenUsed="1"/>
+    <w:lsdException w:name="toc 9" w:uiPriority="39" w:semiHidden="1" w:unhideWhenUsed="1"/>
     <w:lsdException w:name="Normal Indent" w:semiHidden="1" w:unhideWhenUsed="1"/>
     <w:lsdException w:name="footnote text" w:semiHidden="1" w:unhideWhenUsed="1"/>
     <w:lsdException w:name="annotation text" w:semiHidden="1" w:unhideWhenUsed="1"/>
     <w:lsdException w:name="header" w:semiHidden="1" w:unhideWhenUsed="1"/>
     <w:lsdException w:name="footer" w:semiHidden="1" w:unhideWhenUsed="1"/>
     <w:lsdException w:name="index heading" w:semiHidden="1" w:unhideWhenUsed="1"/>
-    <w:lsdException w:name="caption" w:semiHidden="1" w:uiPriority="35" w:unhideWhenUsed="1" w:qFormat="1"/>
+    <w:lsdException w:name="caption" w:uiPriority="35" w:semiHidden="1" w:unhideWhenUsed="1" w:qFormat="1"/>
     <w:lsdException w:name="table of figures" w:semiHidden="1" w:unhideWhenUsed="1"/>
     <w:lsdException w:name="envelope address" w:semiHidden="1" w:unhideWhenUsed="1"/>
     <w:lsdException w:name="envelope return" w:semiHidden="1" w:unhideWhenUsed="1"/>
@@ -996,7 +1268,7 @@
     <w:lsdException w:name="Title" w:uiPriority="10" w:qFormat="1"/>
     <w:lsdException w:name="Closing" w:semiHidden="1" w:unhideWhenUsed="1"/>
     <w:lsdException w:name="Signature" w:semiHidden="1" w:unhideWhenUsed="1"/>
-    <w:lsdException w:name="Default Paragraph Font" w:semiHidden="1" w:uiPriority="1" w:unhideWhenUsed="1"/>
+    <w:lsdException w:name="Default Paragraph Font" w:uiPriority="1" w:semiHidden="1" w:unhideWhenUsed="1"/>
     <w:lsdException w:name="Body Text" w:semiHidden="1" w:unhideWhenUsed="1"/>
     <w:lsdException w:name="Body Text Indent" w:semiHidden="1" w:unhideWhenUsed="1"/>
     <w:lsdException w:name="List Continue" w:semiHidden="1" w:unhideWhenUsed="1"/>
@@ -1196,8 +1468,8 @@
     <w:lsdException w:name="Subtle Reference" w:uiPriority="31" w:qFormat="1"/>
     <w:lsdException w:name="Intense Reference" w:uiPriority="32" w:qFormat="1"/>
     <w:lsdException w:name="Book Title" w:uiPriority="33" w:qFormat="1"/>
-    <w:lsdException w:name="Bibliography" w:semiHidden="1" w:uiPriority="37" w:unhideWhenUsed="1"/>
-    <w:lsdException w:name="TOC Heading" w:semiHidden="1" w:uiPriority="39" w:unhideWhenUsed="1" w:qFormat="1"/>
+    <w:lsdException w:name="Bibliography" w:uiPriority="37" w:semiHidden="1" w:unhideWhenUsed="1"/>
+    <w:lsdException w:name="TOC Heading" w:uiPriority="39" w:semiHidden="1" w:unhideWhenUsed="1" w:qFormat="1"/>
     <w:lsdException w:name="Plain Table 1" w:uiPriority="41"/>
     <w:lsdException w:name="Plain Table 2" w:uiPriority="42"/>
     <w:lsdException w:name="Plain Table 3" w:uiPriority="43"/>
@@ -1308,15 +1580,144 @@
     <w:lsdException w:name="Unresolved Mention" w:semiHidden="1" w:unhideWhenUsed="1"/>
     <w:lsdException w:name="Smart Link" w:semiHidden="1" w:unhideWhenUsed="1"/>
   </w:latentStyles>
-  <w:style w:type="paragraph" w:default="1" w:styleId="Normal">
+  <w:style w:type="paragraph" w:styleId="Normal" w:default="1">
     <w:name w:val="Normal"/>
     <w:qFormat/>
+    <w:pPr>
+      <w:widowControl/>
+      <w:bidi w:val="0"/>
+      <w:spacing w:lineRule="auto" w:line="259" w:before="0" w:after="160"/>
+      <w:jc w:val="left"/>
+    </w:pPr>
+    <w:rPr>
+      <w:rFonts w:ascii="Calibri" w:hAnsi="Calibri" w:eastAsia="Calibri" w:cs="" w:asciiTheme="minorHAnsi" w:cstheme="minorBidi" w:eastAsiaTheme="minorHAnsi" w:hAnsiTheme="minorHAnsi"/>
+      <w:color w:val="auto"/>
+      <w:kern w:val="0"/>
+      <w:sz w:val="22"/>
+      <w:szCs w:val="22"/>
+      <w:lang w:val="nb-NO" w:eastAsia="en-US" w:bidi="ar-SA"/>
+    </w:rPr>
   </w:style>
-  <w:style w:type="character" w:default="1" w:styleId="Standardskriftforavsnitt">
+  <w:style w:type="character" w:styleId="DefaultParagraphFont" w:default="1">
     <w:name w:val="Default Paragraph Font"/>
     <w:uiPriority w:val="1"/>
     <w:semiHidden/>
     <w:unhideWhenUsed/>
+    <w:qFormat/>
+    <w:rPr/>
+  </w:style>
+  <w:style w:type="character" w:styleId="TittelTegn" w:customStyle="1">
+    <w:name w:val="Tittel Tegn"/>
+    <w:basedOn w:val="DefaultParagraphFont"/>
+    <w:link w:val="Tittel"/>
+    <w:uiPriority w:val="10"/>
+    <w:qFormat/>
+    <w:rsid w:val="00b94edb"/>
+    <w:rPr>
+      <w:rFonts w:ascii="Calibri Light" w:hAnsi="Calibri Light" w:eastAsia="" w:cs="" w:asciiTheme="majorHAnsi" w:cstheme="majorBidi" w:eastAsiaTheme="majorEastAsia" w:hAnsiTheme="majorHAnsi"/>
+      <w:spacing w:val="-10"/>
+      <w:kern w:val="2"/>
+      <w:sz w:val="56"/>
+      <w:szCs w:val="56"/>
+    </w:rPr>
+  </w:style>
+  <w:style w:type="paragraph" w:styleId="Heading">
+    <w:name w:val="Heading"/>
+    <w:basedOn w:val="Normal"/>
+    <w:next w:val="TextBody"/>
+    <w:qFormat/>
+    <w:pPr>
+      <w:keepNext w:val="true"/>
+      <w:spacing w:before="240" w:after="120"/>
+    </w:pPr>
+    <w:rPr>
+      <w:rFonts w:ascii="Liberation Sans" w:hAnsi="Liberation Sans" w:eastAsia="Noto Sans CJK SC" w:cs="Lohit Devanagari"/>
+      <w:sz w:val="28"/>
+      <w:szCs w:val="28"/>
+    </w:rPr>
+  </w:style>
+  <w:style w:type="paragraph" w:styleId="TextBody">
+    <w:name w:val="Body Text"/>
+    <w:basedOn w:val="Normal"/>
+    <w:pPr>
+      <w:spacing w:lineRule="auto" w:line="276" w:before="0" w:after="140"/>
+    </w:pPr>
+    <w:rPr/>
+  </w:style>
+  <w:style w:type="paragraph" w:styleId="List">
+    <w:name w:val="List"/>
+    <w:basedOn w:val="TextBody"/>
+    <w:pPr/>
+    <w:rPr>
+      <w:rFonts w:cs="Lohit Devanagari"/>
+    </w:rPr>
+  </w:style>
+  <w:style w:type="paragraph" w:styleId="Caption">
+    <w:name w:val="Caption"/>
+    <w:basedOn w:val="Normal"/>
+    <w:qFormat/>
+    <w:pPr>
+      <w:suppressLineNumbers/>
+      <w:spacing w:before="120" w:after="120"/>
+    </w:pPr>
+    <w:rPr>
+      <w:rFonts w:cs="Lohit Devanagari"/>
+      <w:i/>
+      <w:iCs/>
+      <w:sz w:val="24"/>
+      <w:szCs w:val="24"/>
+    </w:rPr>
+  </w:style>
+  <w:style w:type="paragraph" w:styleId="Index">
+    <w:name w:val="Index"/>
+    <w:basedOn w:val="Normal"/>
+    <w:qFormat/>
+    <w:pPr>
+      <w:suppressLineNumbers/>
+    </w:pPr>
+    <w:rPr>
+      <w:rFonts w:cs="Lohit Devanagari"/>
+    </w:rPr>
+  </w:style>
+  <w:style w:type="paragraph" w:styleId="Title">
+    <w:name w:val="Title"/>
+    <w:basedOn w:val="Normal"/>
+    <w:next w:val="Normal"/>
+    <w:link w:val="TittelTegn"/>
+    <w:uiPriority w:val="10"/>
+    <w:qFormat/>
+    <w:rsid w:val="00b94edb"/>
+    <w:pPr>
+      <w:spacing w:lineRule="auto" w:line="240" w:before="0" w:after="0"/>
+      <w:contextualSpacing/>
+    </w:pPr>
+    <w:rPr>
+      <w:rFonts w:ascii="Calibri Light" w:hAnsi="Calibri Light" w:eastAsia="" w:cs="" w:asciiTheme="majorHAnsi" w:cstheme="majorBidi" w:eastAsiaTheme="majorEastAsia" w:hAnsiTheme="majorHAnsi"/>
+      <w:spacing w:val="-10"/>
+      <w:kern w:val="2"/>
+      <w:sz w:val="56"/>
+      <w:szCs w:val="56"/>
+    </w:rPr>
+  </w:style>
+  <w:style w:type="paragraph" w:styleId="ListParagraph">
+    <w:name w:val="List Paragraph"/>
+    <w:basedOn w:val="Normal"/>
+    <w:uiPriority w:val="34"/>
+    <w:qFormat/>
+    <w:rsid w:val="00b94edb"/>
+    <w:pPr>
+      <w:spacing w:before="0" w:after="160"/>
+      <w:ind w:left="720" w:hanging="0"/>
+      <w:contextualSpacing/>
+    </w:pPr>
+    <w:rPr/>
+  </w:style>
+  <w:style w:type="numbering" w:styleId="NoList" w:default="1">
+    <w:name w:val="No List"/>
+    <w:uiPriority w:val="99"/>
+    <w:semiHidden/>
+    <w:unhideWhenUsed/>
+    <w:qFormat/>
   </w:style>
   <w:style w:type="table" w:default="1" w:styleId="Vanligtabell">
     <w:name w:val="Normal Table"/>
@@ -1324,7 +1725,6 @@
     <w:semiHidden/>
     <w:unhideWhenUsed/>
     <w:tblPr>
-      <w:tblInd w:w="0" w:type="dxa"/>
       <w:tblCellMar>
         <w:top w:w="0" w:type="dxa"/>
         <w:left w:w="108" w:type="dxa"/>
@@ -1332,57 +1732,6 @@
         <w:right w:w="108" w:type="dxa"/>
       </w:tblCellMar>
     </w:tblPr>
-  </w:style>
-  <w:style w:type="numbering" w:default="1" w:styleId="Ingenliste">
-    <w:name w:val="No List"/>
-    <w:uiPriority w:val="99"/>
-    <w:semiHidden/>
-    <w:unhideWhenUsed/>
-  </w:style>
-  <w:style w:type="paragraph" w:styleId="Tittel">
-    <w:name w:val="Title"/>
-    <w:basedOn w:val="Normal"/>
-    <w:next w:val="Normal"/>
-    <w:link w:val="TittelTegn"/>
-    <w:uiPriority w:val="10"/>
-    <w:qFormat/>
-    <w:rsid w:val="00B94EDB"/>
-    <w:pPr>
-      <w:spacing w:after="0" w:line="240" w:lineRule="auto"/>
-      <w:contextualSpacing/>
-    </w:pPr>
-    <w:rPr>
-      <w:rFonts w:asciiTheme="majorHAnsi" w:eastAsiaTheme="majorEastAsia" w:hAnsiTheme="majorHAnsi" w:cstheme="majorBidi"/>
-      <w:spacing w:val="-10"/>
-      <w:kern w:val="28"/>
-      <w:sz w:val="56"/>
-      <w:szCs w:val="56"/>
-    </w:rPr>
-  </w:style>
-  <w:style w:type="character" w:customStyle="1" w:styleId="TittelTegn">
-    <w:name w:val="Tittel Tegn"/>
-    <w:basedOn w:val="Standardskriftforavsnitt"/>
-    <w:link w:val="Tittel"/>
-    <w:uiPriority w:val="10"/>
-    <w:rsid w:val="00B94EDB"/>
-    <w:rPr>
-      <w:rFonts w:asciiTheme="majorHAnsi" w:eastAsiaTheme="majorEastAsia" w:hAnsiTheme="majorHAnsi" w:cstheme="majorBidi"/>
-      <w:spacing w:val="-10"/>
-      <w:kern w:val="28"/>
-      <w:sz w:val="56"/>
-      <w:szCs w:val="56"/>
-    </w:rPr>
-  </w:style>
-  <w:style w:type="paragraph" w:styleId="Listeavsnitt">
-    <w:name w:val="List Paragraph"/>
-    <w:basedOn w:val="Normal"/>
-    <w:uiPriority w:val="34"/>
-    <w:qFormat/>
-    <w:rsid w:val="00B94EDB"/>
-    <w:pPr>
-      <w:ind w:left="720"/>
-      <w:contextualSpacing/>
-    </w:pPr>
   </w:style>
 </w:styles>
 </file>

</xml_diff>

<commit_message>
Fikset på noe i word
</commit_message>
<xml_diff>
--- a/Øvning 1/Practical Exercise 1.docx
+++ b/Øvning 1/Practical Exercise 1.docx
@@ -62,7 +62,19 @@
       </w:pPr>
       <w:r>
         <w:rPr/>
-        <w:t>The program starts to show negative integers when the number becomes to high. This is because an int can only store 4 bytes of data (numbers from  -2,147,483,648 to 2,147,483,647).  The rusults becomes negative when the result becomes higher then  2,147,483,647 . 65536 was the highest integer we used before the results became negative.</w:t>
+        <w:t xml:space="preserve">The program starts to show negative integers when the number becomes to high. This is because an int can only store 4 bytes of data (numbers from  -2,147,483,648 to 2,147,483,647).  The rusults becomes negative when the result becomes higher then  2,147,483,647 . 65536 was the highest integer we used before the results became negative.  2147450880 </w:t>
+      </w:r>
+      <w:r>
+        <w:rPr/>
+        <w:t>was the highest positive number, and  -</w:t>
+      </w:r>
+      <w:r>
+        <w:rPr/>
+        <w:t xml:space="preserve">2147450880 </w:t>
+      </w:r>
+      <w:r>
+        <w:rPr/>
+        <w:t>was the first negative number.</w:t>
       </w:r>
     </w:p>
     <w:p>

</xml_diff>